<commit_message>
Update Assessment 2 - Version 3.docx
</commit_message>
<xml_diff>
--- a/Assessment 2 - Version 3.docx
+++ b/Assessment 2 - Version 3.docx
@@ -206,36 +206,11 @@
         <w:spacing w:after="0" w:line="240" w:lineRule="auto"/>
         <w:rPr>
           <w:rFonts w:eastAsia="Times New Roman" w:cstheme="minorHAnsi"/>
-          <w:lang w:eastAsia="en-AU"/>
-        </w:rPr>
-      </w:pPr>
-      <w:r>
-        <w:rPr>
-          <w:rFonts w:eastAsia="Times New Roman" w:cstheme="minorHAnsi"/>
           <w:b/>
           <w:bCs/>
           <w:color w:val="000000"/>
           <w:lang w:eastAsia="en-AU"/>
         </w:rPr>
-        <w:t>Robert Roper</w:t>
-      </w:r>
-    </w:p>
-    <w:p>
-      <w:pPr>
-        <w:spacing w:after="0" w:line="240" w:lineRule="auto"/>
-        <w:rPr>
-          <w:rFonts w:eastAsia="Times New Roman" w:cstheme="minorHAnsi"/>
-          <w:lang w:eastAsia="en-AU"/>
-        </w:rPr>
-      </w:pPr>
-    </w:p>
-    <w:p>
-      <w:pPr>
-        <w:spacing w:after="0" w:line="240" w:lineRule="auto"/>
-        <w:rPr>
-          <w:rFonts w:eastAsia="Times New Roman" w:cstheme="minorHAnsi"/>
-          <w:lang w:eastAsia="en-AU"/>
-        </w:rPr>
       </w:pPr>
       <w:r>
         <w:rPr>
@@ -245,7 +220,69 @@
           <w:color w:val="000000"/>
           <w:lang w:eastAsia="en-AU"/>
         </w:rPr>
-        <w:t>Geoffrey Lloyd</w:t>
+        <w:t>Robert Roper</w:t>
+      </w:r>
+    </w:p>
+    <w:p>
+      <w:pPr>
+        <w:spacing w:after="0" w:line="240" w:lineRule="auto"/>
+        <w:rPr>
+          <w:rFonts w:eastAsia="Times New Roman" w:cstheme="minorHAnsi"/>
+          <w:lang w:eastAsia="en-AU"/>
+        </w:rPr>
+      </w:pPr>
+      <w:r>
+        <w:rPr>
+          <w:rFonts w:cstheme="minorHAnsi"/>
+          <w:color w:val="0C5460"/>
+          <w:shd w:val="clear" w:color="auto" w:fill="D1ECF1"/>
+        </w:rPr>
+        <w:t>I was born in Ballarat Victoria on the 12th of March 1990. I grew up there and attended Ballarat and Clarendon College where I completed year 12 in 2007.</w:t>
+      </w:r>
+      <w:r>
+        <w:rPr>
+          <w:rFonts w:cstheme="minorHAnsi"/>
+          <w:color w:val="0C5460"/>
+        </w:rPr>
+        <w:br/>
+      </w:r>
+      <w:r>
+        <w:rPr>
+          <w:rFonts w:cstheme="minorHAnsi"/>
+          <w:color w:val="0C5460"/>
+          <w:shd w:val="clear" w:color="auto" w:fill="D1ECF1"/>
+        </w:rPr>
+        <w:t>From then till now I have worked in a diverse range of jobs, from machine operating, working in bars and clubs and as a prison officer.</w:t>
+      </w:r>
+      <w:r>
+        <w:rPr>
+          <w:rFonts w:cstheme="minorHAnsi"/>
+          <w:color w:val="0C5460"/>
+        </w:rPr>
+        <w:br/>
+      </w:r>
+      <w:r>
+        <w:rPr>
+          <w:rFonts w:cstheme="minorHAnsi"/>
+          <w:color w:val="0C5460"/>
+          <w:shd w:val="clear" w:color="auto" w:fill="D1ECF1"/>
+        </w:rPr>
+        <w:t>I then moved to Melbourne in 2019 to live with my partner Siobhan. We now live in Brunswick West with our little Border Terrier puppy, Scout.</w:t>
+      </w:r>
+      <w:r>
+        <w:rPr>
+          <w:rFonts w:cstheme="minorHAnsi"/>
+          <w:color w:val="0C5460"/>
+        </w:rPr>
+        <w:br/>
+      </w:r>
+      <w:r>
+        <w:rPr>
+          <w:rFonts w:cstheme="minorHAnsi"/>
+          <w:color w:val="0C5460"/>
+          <w:shd w:val="clear" w:color="auto" w:fill="D1ECF1"/>
+        </w:rPr>
+        <w:t>I am currently working as an Operations Manager for an equipment hire company and have recently started studying Information Technology online at RMIT.</w:t>
       </w:r>
     </w:p>
     <w:p>
@@ -273,7 +310,7 @@
           <w:color w:val="000000"/>
           <w:lang w:eastAsia="en-AU"/>
         </w:rPr>
-        <w:t>Thomas Rix</w:t>
+        <w:t>Geoffrey Lloyd</w:t>
       </w:r>
     </w:p>
     <w:p>
@@ -288,6 +325,12 @@
     <w:p>
       <w:pPr>
         <w:spacing w:after="0" w:line="240" w:lineRule="auto"/>
+        <w:rPr>
+          <w:rFonts w:eastAsia="Times New Roman" w:cstheme="minorHAnsi"/>
+          <w:lang w:eastAsia="en-AU"/>
+        </w:rPr>
+      </w:pPr>
+      <w:r>
         <w:rPr>
           <w:rFonts w:eastAsia="Times New Roman" w:cstheme="minorHAnsi"/>
           <w:b/>
@@ -295,9 +338,21 @@
           <w:color w:val="000000"/>
           <w:lang w:eastAsia="en-AU"/>
         </w:rPr>
-      </w:pPr>
-      <w:proofErr w:type="spellStart"/>
-      <w:r>
+        <w:t>Thomas Rix</w:t>
+      </w:r>
+    </w:p>
+    <w:p>
+      <w:pPr>
+        <w:spacing w:after="0" w:line="240" w:lineRule="auto"/>
+        <w:rPr>
+          <w:rFonts w:eastAsia="Times New Roman" w:cstheme="minorHAnsi"/>
+          <w:lang w:eastAsia="en-AU"/>
+        </w:rPr>
+      </w:pPr>
+    </w:p>
+    <w:p>
+      <w:pPr>
+        <w:spacing w:after="0" w:line="240" w:lineRule="auto"/>
         <w:rPr>
           <w:rFonts w:eastAsia="Times New Roman" w:cstheme="minorHAnsi"/>
           <w:b/>
@@ -305,9 +360,8 @@
           <w:color w:val="000000"/>
           <w:lang w:eastAsia="en-AU"/>
         </w:rPr>
-        <w:t>Rhean</w:t>
-      </w:r>
-      <w:proofErr w:type="spellEnd"/>
+      </w:pPr>
+      <w:proofErr w:type="spellStart"/>
       <w:r>
         <w:rPr>
           <w:rFonts w:eastAsia="Times New Roman" w:cstheme="minorHAnsi"/>
@@ -316,17 +370,9 @@
           <w:color w:val="000000"/>
           <w:lang w:eastAsia="en-AU"/>
         </w:rPr>
-        <w:t xml:space="preserve"> Doyle</w:t>
-      </w:r>
-    </w:p>
-    <w:p>
-      <w:pPr>
-        <w:spacing w:before="240" w:after="240" w:line="240" w:lineRule="auto"/>
-        <w:rPr>
-          <w:rFonts w:eastAsia="Times New Roman" w:cstheme="minorHAnsi"/>
-          <w:lang w:eastAsia="en-AU"/>
-        </w:rPr>
-      </w:pPr>
+        <w:t>Rhean</w:t>
+      </w:r>
+      <w:proofErr w:type="spellEnd"/>
       <w:r>
         <w:rPr>
           <w:rFonts w:eastAsia="Times New Roman" w:cstheme="minorHAnsi"/>
@@ -335,42 +381,7 @@
           <w:color w:val="000000"/>
           <w:lang w:eastAsia="en-AU"/>
         </w:rPr>
-        <w:t>Chloe Buzza</w:t>
-      </w:r>
-    </w:p>
-    <w:p>
-      <w:pPr>
-        <w:spacing w:before="240" w:after="240" w:line="240" w:lineRule="auto"/>
-        <w:rPr>
-          <w:rFonts w:eastAsia="Times New Roman" w:cstheme="minorHAnsi"/>
-          <w:lang w:eastAsia="en-AU"/>
-        </w:rPr>
-      </w:pPr>
-      <w:r>
-        <w:rPr>
-          <w:rFonts w:eastAsia="Times New Roman" w:cstheme="minorHAnsi"/>
-          <w:color w:val="000000"/>
-          <w:lang w:eastAsia="en-AU"/>
-        </w:rPr>
-        <w:t xml:space="preserve">My name is Chloe, I was born in Narrogin, Western Australia in May 1994. I am from an Australian Caucasian family and have two older brothers. I was brought up with no religious beliefs and speak only English at home. My hobbies include playing hockey, exercising, spending time at the beach, renovating my home and watching sport. I am currently studying a </w:t>
-      </w:r>
-      <w:proofErr w:type="gramStart"/>
-      <w:r>
-        <w:rPr>
-          <w:rFonts w:eastAsia="Times New Roman" w:cstheme="minorHAnsi"/>
-          <w:color w:val="000000"/>
-          <w:lang w:eastAsia="en-AU"/>
-        </w:rPr>
-        <w:t>Bachelor in Business</w:t>
-      </w:r>
-      <w:proofErr w:type="gramEnd"/>
-      <w:r>
-        <w:rPr>
-          <w:rFonts w:eastAsia="Times New Roman" w:cstheme="minorHAnsi"/>
-          <w:color w:val="000000"/>
-          <w:lang w:eastAsia="en-AU"/>
-        </w:rPr>
-        <w:t xml:space="preserve"> majoring in Financial Planning through RMIT and my student number is 3644620. My interest in IT is limited to the skills I need for work, social media and discussions with my brother who is a computer programmer. My IT experience follows this trend and is limited to what I use for work, committees I am on and what my brother has shown and taught me. In Introduction to IT assignment 2, our team name is Energetic Imperials. </w:t>
+        <w:t xml:space="preserve"> Doyle</w:t>
       </w:r>
     </w:p>
     <w:p>
@@ -387,6 +398,60 @@
           <w:b/>
           <w:bCs/>
           <w:color w:val="000000"/>
+          <w:lang w:eastAsia="en-AU"/>
+        </w:rPr>
+        <w:t>Chloe Buzza</w:t>
+      </w:r>
+    </w:p>
+    <w:p>
+      <w:pPr>
+        <w:spacing w:before="240" w:after="240" w:line="240" w:lineRule="auto"/>
+        <w:rPr>
+          <w:rFonts w:eastAsia="Times New Roman" w:cstheme="minorHAnsi"/>
+          <w:lang w:eastAsia="en-AU"/>
+        </w:rPr>
+      </w:pPr>
+      <w:r>
+        <w:rPr>
+          <w:rFonts w:eastAsia="Times New Roman" w:cstheme="minorHAnsi"/>
+          <w:color w:val="000000"/>
+          <w:lang w:eastAsia="en-AU"/>
+        </w:rPr>
+        <w:t xml:space="preserve">My name is Chloe, I was born in Narrogin, Western Australia in May 1994. I am from an Australian Caucasian family and have two older brothers. I was brought up with no religious beliefs and speak only English at home. My hobbies include playing hockey, exercising, spending time at the beach, renovating my home and watching sport. I am currently studying a </w:t>
+      </w:r>
+      <w:proofErr w:type="gramStart"/>
+      <w:r>
+        <w:rPr>
+          <w:rFonts w:eastAsia="Times New Roman" w:cstheme="minorHAnsi"/>
+          <w:color w:val="000000"/>
+          <w:lang w:eastAsia="en-AU"/>
+        </w:rPr>
+        <w:t>Bachelor in Business</w:t>
+      </w:r>
+      <w:proofErr w:type="gramEnd"/>
+      <w:r>
+        <w:rPr>
+          <w:rFonts w:eastAsia="Times New Roman" w:cstheme="minorHAnsi"/>
+          <w:color w:val="000000"/>
+          <w:lang w:eastAsia="en-AU"/>
+        </w:rPr>
+        <w:t xml:space="preserve"> majoring in Financial Planning through RMIT and my student number is 3644620. My interest in IT is limited to the skills I need for work, social media and discussions with my brother who is a computer programmer. My IT experience follows this trend and is limited to what I use for work, committees I am on and what my brother has shown and taught me. In Introduction to IT assignment 2, our team name is Energetic Imperials. </w:t>
+      </w:r>
+    </w:p>
+    <w:p>
+      <w:pPr>
+        <w:spacing w:before="240" w:after="240" w:line="240" w:lineRule="auto"/>
+        <w:rPr>
+          <w:rFonts w:eastAsia="Times New Roman" w:cstheme="minorHAnsi"/>
+          <w:lang w:eastAsia="en-AU"/>
+        </w:rPr>
+      </w:pPr>
+      <w:r>
+        <w:rPr>
+          <w:rFonts w:eastAsia="Times New Roman" w:cstheme="minorHAnsi"/>
+          <w:b/>
+          <w:bCs/>
+          <w:color w:val="000000"/>
           <w:u w:val="single"/>
           <w:lang w:eastAsia="en-AU"/>
         </w:rPr>
@@ -412,6 +477,7 @@
           <w:szCs w:val="22"/>
           <w:u w:val="single"/>
         </w:rPr>
+        <w:lastRenderedPageBreak/>
         <w:t xml:space="preserve">Meyer-Briggs </w:t>
       </w:r>
       <w:r>
@@ -620,7 +686,6 @@
           <w:rFonts w:eastAsia="Times New Roman" w:cstheme="minorHAnsi"/>
           <w:lang w:eastAsia="en-AU"/>
         </w:rPr>
-        <w:lastRenderedPageBreak/>
         <w:t xml:space="preserve">Chloe’s profile as an ESTJ shows her to be organised, loyal, a team player and hard working as well as a potential leader. These personality attributes will all be helpful in our team to work together and stay on track. However, she has noted a lack in IT experience so she may not be the best candidate for the team leader in this case. Chloe and Caroline tend to have similar profiles and should attempt to combine their skills. Caroline, being an ESFJ-A has good social skills which will help keep the team cohesion at a high level. Caroline also has efficient workload management and administrative skills, to go with Chloe’s organisation skills, this will hopefully help the team progress well and meet targets for a timely submission.  </w:t>
       </w:r>
     </w:p>
@@ -1282,6 +1347,7 @@
                 <w:rFonts w:eastAsia="Times New Roman" w:cstheme="minorHAnsi"/>
                 <w:lang w:eastAsia="en-AU"/>
               </w:rPr>
+              <w:lastRenderedPageBreak/>
               <w:t>Caroline</w:t>
             </w:r>
           </w:p>
@@ -1931,7 +1997,6 @@
           <w:rFonts w:eastAsia="Times New Roman" w:cstheme="minorHAnsi"/>
           <w:lang w:eastAsia="en-AU"/>
         </w:rPr>
-        <w:lastRenderedPageBreak/>
         <w:t xml:space="preserve">In the Big 5 personality test all team members rate above 40% for extraversion and above 50% for agreeableness. A score of over 40% for extraversion will mean our communication levels will be high and scores of over 50% for agreeableness will </w:t>
       </w:r>
       <w:r>
@@ -2573,7 +2638,15 @@
           <w:rFonts w:eastAsia="Times New Roman" w:cstheme="minorHAnsi"/>
           <w:lang w:eastAsia="en-AU"/>
         </w:rPr>
-        <w:t xml:space="preserve"> ideal job is more involved in the implementation and decision making on what technology will be used within the company going forward, the budgets for that technology and measuring the functionality of the technology. </w:t>
+        <w:t xml:space="preserve"> ideal </w:t>
+      </w:r>
+      <w:r>
+        <w:rPr>
+          <w:rFonts w:eastAsia="Times New Roman" w:cstheme="minorHAnsi"/>
+          <w:lang w:eastAsia="en-AU"/>
+        </w:rPr>
+        <w:lastRenderedPageBreak/>
+        <w:t xml:space="preserve">job is more involved in the implementation and decision making on what technology will be used within the company going forward, the budgets for that technology and measuring the functionality of the technology. </w:t>
       </w:r>
     </w:p>
     <w:p>
@@ -2659,7 +2732,6 @@
           <w:sz w:val="22"/>
           <w:szCs w:val="22"/>
         </w:rPr>
-        <w:lastRenderedPageBreak/>
         <w:t>GitHub Repository:</w:t>
       </w:r>
       <w:r>
@@ -3346,6 +3418,7 @@
           <w:sz w:val="22"/>
           <w:szCs w:val="22"/>
         </w:rPr>
+        <w:lastRenderedPageBreak/>
         <w:t>Clouds, services, servers</w:t>
       </w:r>
     </w:p>
@@ -3385,7 +3458,768 @@
           <w:sz w:val="22"/>
           <w:szCs w:val="22"/>
         </w:rPr>
-        <w:t>Whether you run apps that share photos with millions of mobile users or support critical business operations in your organisation, the cloud is a technology providing quick access to flexible and cost-</w:t>
+        <w:t>Whether you run apps that share photos with millions of mobile users or support critical business operations in your organisation, the cloud is a technology providing quick access to flexible and cost-effective IT resources.  When it comes to cloud computing, you do not have to invest in hardware in advance or spend a lot of time managing it.  You can access as many resources as you need almost immediately by paying only for what you use.  Cloud computing provides an easy way to access servers, storage, databases and a full range of application services over the interest.  Cloud providers operate and manage the network-attached hardware needed for these application services, providing and using the resources you need through a web application.</w:t>
+      </w:r>
+    </w:p>
+    <w:p>
+      <w:pPr>
+        <w:pStyle w:val="NormalWeb"/>
+        <w:spacing w:before="240" w:beforeAutospacing="0" w:after="240" w:afterAutospacing="0"/>
+        <w:rPr>
+          <w:rFonts w:asciiTheme="minorHAnsi" w:hAnsiTheme="minorHAnsi" w:cstheme="minorHAnsi"/>
+          <w:sz w:val="22"/>
+          <w:szCs w:val="22"/>
+        </w:rPr>
+      </w:pPr>
+    </w:p>
+    <w:p>
+      <w:pPr>
+        <w:pStyle w:val="NormalWeb"/>
+        <w:spacing w:before="240" w:beforeAutospacing="0" w:after="240" w:afterAutospacing="0"/>
+        <w:rPr>
+          <w:rFonts w:asciiTheme="minorHAnsi" w:hAnsiTheme="minorHAnsi" w:cstheme="minorHAnsi"/>
+          <w:i/>
+          <w:sz w:val="22"/>
+          <w:szCs w:val="22"/>
+        </w:rPr>
+      </w:pPr>
+      <w:r>
+        <w:rPr>
+          <w:rFonts w:asciiTheme="minorHAnsi" w:hAnsiTheme="minorHAnsi" w:cstheme="minorHAnsi"/>
+          <w:i/>
+          <w:sz w:val="22"/>
+          <w:szCs w:val="22"/>
+        </w:rPr>
+        <w:t>Cybersecurity</w:t>
+      </w:r>
+    </w:p>
+    <w:p>
+      <w:pPr>
+        <w:pStyle w:val="NormalWeb"/>
+        <w:spacing w:before="240" w:beforeAutospacing="0" w:after="240" w:afterAutospacing="0"/>
+        <w:rPr>
+          <w:rFonts w:asciiTheme="minorHAnsi" w:hAnsiTheme="minorHAnsi" w:cstheme="minorHAnsi"/>
+          <w:sz w:val="22"/>
+          <w:szCs w:val="22"/>
+        </w:rPr>
+      </w:pPr>
+      <w:r>
+        <w:rPr>
+          <w:rFonts w:asciiTheme="minorHAnsi" w:hAnsiTheme="minorHAnsi" w:cstheme="minorHAnsi"/>
+          <w:sz w:val="22"/>
+          <w:szCs w:val="22"/>
+        </w:rPr>
+        <w:t xml:space="preserve">Cyber security is how individuals and organisations reduce the risk of </w:t>
+      </w:r>
+      <w:proofErr w:type="spellStart"/>
+      <w:r>
+        <w:rPr>
+          <w:rFonts w:asciiTheme="minorHAnsi" w:hAnsiTheme="minorHAnsi" w:cstheme="minorHAnsi"/>
+          <w:sz w:val="22"/>
+          <w:szCs w:val="22"/>
+        </w:rPr>
+        <w:t>cyber attack</w:t>
+      </w:r>
+      <w:proofErr w:type="spellEnd"/>
+      <w:r>
+        <w:rPr>
+          <w:rFonts w:asciiTheme="minorHAnsi" w:hAnsiTheme="minorHAnsi" w:cstheme="minorHAnsi"/>
+          <w:sz w:val="22"/>
+          <w:szCs w:val="22"/>
+        </w:rPr>
+        <w:t>.</w:t>
+      </w:r>
+    </w:p>
+    <w:p>
+      <w:pPr>
+        <w:pStyle w:val="NormalWeb"/>
+        <w:spacing w:before="240" w:beforeAutospacing="0" w:after="240" w:afterAutospacing="0"/>
+        <w:rPr>
+          <w:rFonts w:asciiTheme="minorHAnsi" w:hAnsiTheme="minorHAnsi" w:cstheme="minorHAnsi"/>
+          <w:sz w:val="22"/>
+          <w:szCs w:val="22"/>
+        </w:rPr>
+      </w:pPr>
+      <w:r>
+        <w:rPr>
+          <w:rFonts w:asciiTheme="minorHAnsi" w:hAnsiTheme="minorHAnsi" w:cstheme="minorHAnsi"/>
+          <w:sz w:val="22"/>
+          <w:szCs w:val="22"/>
+        </w:rPr>
+        <w:t>Cyber security’s core function is to protect the devices we all use (smartphones, laptops, tablets and computers), and the services we access – both online and at work – from theft or damage.</w:t>
+      </w:r>
+    </w:p>
+    <w:p>
+      <w:pPr>
+        <w:pStyle w:val="NormalWeb"/>
+        <w:spacing w:before="240" w:beforeAutospacing="0" w:after="240" w:afterAutospacing="0"/>
+        <w:rPr>
+          <w:rFonts w:asciiTheme="minorHAnsi" w:hAnsiTheme="minorHAnsi" w:cstheme="minorHAnsi"/>
+          <w:sz w:val="22"/>
+          <w:szCs w:val="22"/>
+        </w:rPr>
+      </w:pPr>
+      <w:proofErr w:type="gramStart"/>
+      <w:r>
+        <w:rPr>
+          <w:rFonts w:asciiTheme="minorHAnsi" w:hAnsiTheme="minorHAnsi" w:cstheme="minorHAnsi"/>
+          <w:sz w:val="22"/>
+          <w:szCs w:val="22"/>
+        </w:rPr>
+        <w:t>It’s</w:t>
+      </w:r>
+      <w:proofErr w:type="gramEnd"/>
+      <w:r>
+        <w:rPr>
+          <w:rFonts w:asciiTheme="minorHAnsi" w:hAnsiTheme="minorHAnsi" w:cstheme="minorHAnsi"/>
+          <w:sz w:val="22"/>
+          <w:szCs w:val="22"/>
+        </w:rPr>
+        <w:t xml:space="preserve"> also about preventing unauthorised access to the vast amounts of personal information we store on these devices, and online.</w:t>
+      </w:r>
+    </w:p>
+    <w:p>
+      <w:pPr>
+        <w:pStyle w:val="NormalWeb"/>
+        <w:spacing w:before="240" w:beforeAutospacing="0" w:after="240" w:afterAutospacing="0"/>
+        <w:rPr>
+          <w:rFonts w:asciiTheme="minorHAnsi" w:hAnsiTheme="minorHAnsi" w:cstheme="minorHAnsi"/>
+          <w:sz w:val="22"/>
+          <w:szCs w:val="22"/>
+        </w:rPr>
+      </w:pPr>
+      <w:r>
+        <w:rPr>
+          <w:rFonts w:asciiTheme="minorHAnsi" w:hAnsiTheme="minorHAnsi" w:cstheme="minorHAnsi"/>
+          <w:sz w:val="22"/>
+          <w:szCs w:val="22"/>
+        </w:rPr>
+        <w:t xml:space="preserve">Cyber security is important because smartphones, computers and the internet are now such a fundamental part of modern life, </w:t>
+      </w:r>
+      <w:proofErr w:type="gramStart"/>
+      <w:r>
+        <w:rPr>
+          <w:rFonts w:asciiTheme="minorHAnsi" w:hAnsiTheme="minorHAnsi" w:cstheme="minorHAnsi"/>
+          <w:sz w:val="22"/>
+          <w:szCs w:val="22"/>
+        </w:rPr>
+        <w:t>that’s</w:t>
+      </w:r>
+      <w:proofErr w:type="gramEnd"/>
+      <w:r>
+        <w:rPr>
+          <w:rFonts w:asciiTheme="minorHAnsi" w:hAnsiTheme="minorHAnsi" w:cstheme="minorHAnsi"/>
+          <w:sz w:val="22"/>
+          <w:szCs w:val="22"/>
+        </w:rPr>
+        <w:t xml:space="preserve"> it’s difficult to image how we’d function without them.</w:t>
+      </w:r>
+    </w:p>
+    <w:p>
+      <w:pPr>
+        <w:pStyle w:val="NormalWeb"/>
+        <w:spacing w:before="240" w:beforeAutospacing="0" w:after="240" w:afterAutospacing="0"/>
+        <w:rPr>
+          <w:rFonts w:asciiTheme="minorHAnsi" w:hAnsiTheme="minorHAnsi" w:cstheme="minorHAnsi"/>
+          <w:sz w:val="22"/>
+          <w:szCs w:val="22"/>
+        </w:rPr>
+      </w:pPr>
+    </w:p>
+    <w:p>
+      <w:pPr>
+        <w:pStyle w:val="NormalWeb"/>
+        <w:spacing w:before="240" w:beforeAutospacing="0" w:after="240" w:afterAutospacing="0"/>
+        <w:rPr>
+          <w:rFonts w:asciiTheme="minorHAnsi" w:hAnsiTheme="minorHAnsi" w:cstheme="minorHAnsi"/>
+          <w:sz w:val="22"/>
+          <w:szCs w:val="22"/>
+        </w:rPr>
+      </w:pPr>
+      <w:r>
+        <w:rPr>
+          <w:rFonts w:asciiTheme="minorHAnsi" w:hAnsiTheme="minorHAnsi" w:cstheme="minorHAnsi"/>
+          <w:i/>
+          <w:sz w:val="22"/>
+          <w:szCs w:val="22"/>
+        </w:rPr>
+        <w:t>Blockchain and cryp</w:t>
+      </w:r>
+      <w:r>
+        <w:rPr>
+          <w:rFonts w:asciiTheme="minorHAnsi" w:hAnsiTheme="minorHAnsi" w:cstheme="minorHAnsi"/>
+          <w:sz w:val="22"/>
+          <w:szCs w:val="22"/>
+        </w:rPr>
+        <w:t>tocurrencies</w:t>
+      </w:r>
+    </w:p>
+    <w:p>
+      <w:pPr>
+        <w:pStyle w:val="NormalWeb"/>
+        <w:shd w:val="clear" w:color="auto" w:fill="FFFFFF"/>
+        <w:rPr>
+          <w:rFonts w:asciiTheme="minorHAnsi" w:hAnsiTheme="minorHAnsi" w:cstheme="minorHAnsi"/>
+          <w:spacing w:val="2"/>
+          <w:sz w:val="22"/>
+          <w:szCs w:val="22"/>
+        </w:rPr>
+      </w:pPr>
+      <w:r>
+        <w:rPr>
+          <w:rFonts w:asciiTheme="minorHAnsi" w:hAnsiTheme="minorHAnsi" w:cstheme="minorHAnsi"/>
+          <w:spacing w:val="2"/>
+          <w:sz w:val="22"/>
+          <w:szCs w:val="22"/>
+        </w:rPr>
+        <w:t>A blockchain is a decentralised database that chronologically and securely records transactions.</w:t>
+      </w:r>
+      <w:r>
+        <w:rPr>
+          <w:rFonts w:asciiTheme="minorHAnsi" w:hAnsiTheme="minorHAnsi" w:cstheme="minorHAnsi"/>
+          <w:spacing w:val="2"/>
+          <w:sz w:val="22"/>
+          <w:szCs w:val="22"/>
+        </w:rPr>
+        <w:t xml:space="preserve">  </w:t>
+      </w:r>
+      <w:r>
+        <w:rPr>
+          <w:rFonts w:asciiTheme="minorHAnsi" w:hAnsiTheme="minorHAnsi" w:cstheme="minorHAnsi"/>
+          <w:spacing w:val="2"/>
+          <w:sz w:val="22"/>
+          <w:szCs w:val="22"/>
+        </w:rPr>
+        <w:t>Given its data is resistant to modification, blockchains in business are being explored in a variety of industries due to their high security performance.</w:t>
+      </w:r>
+    </w:p>
+    <w:p>
+      <w:pPr>
+        <w:pStyle w:val="NormalWeb"/>
+        <w:shd w:val="clear" w:color="auto" w:fill="FFFFFF"/>
+        <w:rPr>
+          <w:rFonts w:asciiTheme="minorHAnsi" w:hAnsiTheme="minorHAnsi" w:cstheme="minorHAnsi"/>
+          <w:spacing w:val="2"/>
+          <w:sz w:val="22"/>
+          <w:szCs w:val="22"/>
+        </w:rPr>
+      </w:pPr>
+      <w:r>
+        <w:rPr>
+          <w:rFonts w:asciiTheme="minorHAnsi" w:hAnsiTheme="minorHAnsi" w:cstheme="minorHAnsi"/>
+          <w:spacing w:val="2"/>
+          <w:sz w:val="22"/>
+          <w:szCs w:val="22"/>
+        </w:rPr>
+        <w:t>Cryptocurrency is a digital currency where encryption techniques are used to regulate the generation of units and verify the transfer of funds, operating independently of a central bank.</w:t>
+      </w:r>
+      <w:r>
+        <w:rPr>
+          <w:rFonts w:asciiTheme="minorHAnsi" w:hAnsiTheme="minorHAnsi" w:cstheme="minorHAnsi"/>
+          <w:spacing w:val="2"/>
+          <w:sz w:val="22"/>
+          <w:szCs w:val="22"/>
+        </w:rPr>
+        <w:t xml:space="preserve">  </w:t>
+      </w:r>
+      <w:r>
+        <w:rPr>
+          <w:rFonts w:asciiTheme="minorHAnsi" w:hAnsiTheme="minorHAnsi" w:cstheme="minorHAnsi"/>
+          <w:spacing w:val="2"/>
+          <w:sz w:val="22"/>
+          <w:szCs w:val="22"/>
+        </w:rPr>
+        <w:t>Bitcoin is one example of cryptocurrency. Cryptocurrency short-circuits the need for time-consuming administration logs of maintenance contracts and tasks.</w:t>
+      </w:r>
+    </w:p>
+    <w:p>
+      <w:pPr>
+        <w:pStyle w:val="NormalWeb"/>
+        <w:spacing w:before="240" w:beforeAutospacing="0" w:after="240" w:afterAutospacing="0"/>
+        <w:rPr>
+          <w:rFonts w:asciiTheme="minorHAnsi" w:hAnsiTheme="minorHAnsi" w:cstheme="minorHAnsi"/>
+          <w:sz w:val="22"/>
+          <w:szCs w:val="22"/>
+        </w:rPr>
+      </w:pPr>
+    </w:p>
+    <w:p>
+      <w:pPr>
+        <w:pStyle w:val="NormalWeb"/>
+        <w:spacing w:before="240" w:beforeAutospacing="0" w:after="240" w:afterAutospacing="0"/>
+        <w:rPr>
+          <w:rFonts w:asciiTheme="minorHAnsi" w:hAnsiTheme="minorHAnsi" w:cstheme="minorHAnsi"/>
+          <w:i/>
+          <w:sz w:val="22"/>
+          <w:szCs w:val="22"/>
+        </w:rPr>
+      </w:pPr>
+      <w:r>
+        <w:rPr>
+          <w:rFonts w:asciiTheme="minorHAnsi" w:hAnsiTheme="minorHAnsi" w:cstheme="minorHAnsi"/>
+          <w:i/>
+          <w:sz w:val="22"/>
+          <w:szCs w:val="22"/>
+        </w:rPr>
+        <w:t>Natural Language Processing (NLP) and chatterbots</w:t>
+      </w:r>
+    </w:p>
+    <w:p>
+      <w:pPr>
+        <w:pStyle w:val="NormalWeb"/>
+        <w:spacing w:before="240" w:beforeAutospacing="0" w:after="240" w:afterAutospacing="0"/>
+        <w:rPr>
+          <w:rFonts w:asciiTheme="minorHAnsi" w:hAnsiTheme="minorHAnsi" w:cstheme="minorHAnsi"/>
+          <w:sz w:val="22"/>
+          <w:szCs w:val="22"/>
+        </w:rPr>
+      </w:pPr>
+      <w:r>
+        <w:rPr>
+          <w:rFonts w:asciiTheme="minorHAnsi" w:hAnsiTheme="minorHAnsi" w:cstheme="minorHAnsi"/>
+          <w:sz w:val="22"/>
+          <w:szCs w:val="22"/>
+        </w:rPr>
+        <w:t xml:space="preserve">NLP is a form of artificial intelligence (AI) that allows chatbots to understand and respond to the user’s message.  Artificial intelligence is the science of making machines and computers do tasks that require human intelligence.  </w:t>
+      </w:r>
+      <w:proofErr w:type="gramStart"/>
+      <w:r>
+        <w:rPr>
+          <w:rFonts w:asciiTheme="minorHAnsi" w:hAnsiTheme="minorHAnsi" w:cstheme="minorHAnsi"/>
+          <w:sz w:val="22"/>
+          <w:szCs w:val="22"/>
+        </w:rPr>
+        <w:t>So</w:t>
+      </w:r>
+      <w:proofErr w:type="gramEnd"/>
+      <w:r>
+        <w:rPr>
+          <w:rFonts w:asciiTheme="minorHAnsi" w:hAnsiTheme="minorHAnsi" w:cstheme="minorHAnsi"/>
+          <w:sz w:val="22"/>
+          <w:szCs w:val="22"/>
+        </w:rPr>
+        <w:t xml:space="preserve"> NLP essentially falls into the ocean of AI and plays a super important role when it comes to building chatbots.  Without NLP, chatbots </w:t>
+      </w:r>
+      <w:proofErr w:type="gramStart"/>
+      <w:r>
+        <w:rPr>
+          <w:rFonts w:asciiTheme="minorHAnsi" w:hAnsiTheme="minorHAnsi" w:cstheme="minorHAnsi"/>
+          <w:sz w:val="22"/>
+          <w:szCs w:val="22"/>
+        </w:rPr>
+        <w:t>wouldn’t</w:t>
+      </w:r>
+      <w:proofErr w:type="gramEnd"/>
+      <w:r>
+        <w:rPr>
+          <w:rFonts w:asciiTheme="minorHAnsi" w:hAnsiTheme="minorHAnsi" w:cstheme="minorHAnsi"/>
+          <w:sz w:val="22"/>
+          <w:szCs w:val="22"/>
+        </w:rPr>
+        <w:t xml:space="preserve"> be able to differentiate between certain phrases.  For example, we need NLP to help give context to the chatbot so that it understands the difference between “Hi” and “See </w:t>
+      </w:r>
+      <w:proofErr w:type="spellStart"/>
+      <w:r>
+        <w:rPr>
+          <w:rFonts w:asciiTheme="minorHAnsi" w:hAnsiTheme="minorHAnsi" w:cstheme="minorHAnsi"/>
+          <w:sz w:val="22"/>
+          <w:szCs w:val="22"/>
+        </w:rPr>
+        <w:t>ya</w:t>
+      </w:r>
+      <w:proofErr w:type="spellEnd"/>
+      <w:r>
+        <w:rPr>
+          <w:rFonts w:asciiTheme="minorHAnsi" w:hAnsiTheme="minorHAnsi" w:cstheme="minorHAnsi"/>
+          <w:sz w:val="22"/>
+          <w:szCs w:val="22"/>
+        </w:rPr>
+        <w:t>.”</w:t>
+      </w:r>
+    </w:p>
+    <w:p>
+      <w:pPr>
+        <w:pStyle w:val="NormalWeb"/>
+        <w:spacing w:before="240" w:beforeAutospacing="0" w:after="240" w:afterAutospacing="0"/>
+        <w:rPr>
+          <w:rFonts w:asciiTheme="minorHAnsi" w:hAnsiTheme="minorHAnsi" w:cstheme="minorHAnsi"/>
+          <w:sz w:val="22"/>
+          <w:szCs w:val="22"/>
+          <w:u w:val="single"/>
+        </w:rPr>
+      </w:pPr>
+    </w:p>
+    <w:p>
+      <w:pPr>
+        <w:pStyle w:val="NormalWeb"/>
+        <w:spacing w:before="240" w:beforeAutospacing="0" w:after="240" w:afterAutospacing="0"/>
+        <w:rPr>
+          <w:rFonts w:asciiTheme="minorHAnsi" w:hAnsiTheme="minorHAnsi" w:cstheme="minorHAnsi"/>
+          <w:sz w:val="22"/>
+          <w:szCs w:val="22"/>
+          <w:u w:val="single"/>
+        </w:rPr>
+      </w:pPr>
+    </w:p>
+    <w:p>
+      <w:pPr>
+        <w:pStyle w:val="NormalWeb"/>
+        <w:spacing w:before="240" w:beforeAutospacing="0" w:after="240" w:afterAutospacing="0"/>
+        <w:rPr>
+          <w:rFonts w:asciiTheme="minorHAnsi" w:hAnsiTheme="minorHAnsi" w:cstheme="minorHAnsi"/>
+          <w:sz w:val="22"/>
+          <w:szCs w:val="22"/>
+          <w:u w:val="single"/>
+        </w:rPr>
+      </w:pPr>
+      <w:r>
+        <w:rPr>
+          <w:rFonts w:asciiTheme="minorHAnsi" w:hAnsiTheme="minorHAnsi" w:cstheme="minorHAnsi"/>
+          <w:sz w:val="22"/>
+          <w:szCs w:val="22"/>
+          <w:u w:val="single"/>
+        </w:rPr>
+        <w:t>What is the likely impact? (300 words)</w:t>
+      </w:r>
+    </w:p>
+    <w:p>
+      <w:pPr>
+        <w:pStyle w:val="NormalWeb"/>
+        <w:spacing w:before="240" w:beforeAutospacing="0" w:after="240" w:afterAutospacing="0"/>
+        <w:rPr>
+          <w:rFonts w:asciiTheme="minorHAnsi" w:hAnsiTheme="minorHAnsi" w:cstheme="minorHAnsi"/>
+          <w:i/>
+          <w:sz w:val="22"/>
+          <w:szCs w:val="22"/>
+        </w:rPr>
+      </w:pPr>
+      <w:r>
+        <w:rPr>
+          <w:rFonts w:asciiTheme="minorHAnsi" w:hAnsiTheme="minorHAnsi" w:cstheme="minorHAnsi"/>
+          <w:i/>
+          <w:sz w:val="22"/>
+          <w:szCs w:val="22"/>
+        </w:rPr>
+        <w:t>Clouds, services, servers</w:t>
+      </w:r>
+    </w:p>
+    <w:p>
+      <w:pPr>
+        <w:pStyle w:val="NormalWeb"/>
+        <w:spacing w:before="240" w:beforeAutospacing="0" w:after="240" w:afterAutospacing="0"/>
+        <w:rPr>
+          <w:rFonts w:asciiTheme="minorHAnsi" w:hAnsiTheme="minorHAnsi" w:cstheme="minorHAnsi"/>
+          <w:sz w:val="22"/>
+          <w:szCs w:val="22"/>
+        </w:rPr>
+      </w:pPr>
+      <w:r>
+        <w:rPr>
+          <w:rFonts w:asciiTheme="minorHAnsi" w:hAnsiTheme="minorHAnsi" w:cstheme="minorHAnsi"/>
+          <w:sz w:val="22"/>
+          <w:szCs w:val="22"/>
+        </w:rPr>
+        <w:t xml:space="preserve">Over the past two decades, the cloud computing model has </w:t>
+      </w:r>
+      <w:proofErr w:type="gramStart"/>
+      <w:r>
+        <w:rPr>
+          <w:rFonts w:asciiTheme="minorHAnsi" w:hAnsiTheme="minorHAnsi" w:cstheme="minorHAnsi"/>
+          <w:sz w:val="22"/>
+          <w:szCs w:val="22"/>
+        </w:rPr>
+        <w:t>change</w:t>
+      </w:r>
+      <w:proofErr w:type="gramEnd"/>
+      <w:r>
+        <w:rPr>
+          <w:rFonts w:asciiTheme="minorHAnsi" w:hAnsiTheme="minorHAnsi" w:cstheme="minorHAnsi"/>
+          <w:sz w:val="22"/>
+          <w:szCs w:val="22"/>
+        </w:rPr>
+        <w:t xml:space="preserve"> the way that most enterprise organisations manage their information technology systems and resources.  In the pas a company that want to develop IT capabilities was required to establish its own on-premises IT infrastructure.  That meant leasing a data centre, bearing the up-front capital costs of new computer equipment and developing in-house capabilities to develop and maintain applications.  For many small and medium sized organisations, the massive technical and financial requirements of building and maintain IT infrastructure were cost-prohibitive.</w:t>
+      </w:r>
+    </w:p>
+    <w:p>
+      <w:pPr>
+        <w:pStyle w:val="NormalWeb"/>
+        <w:spacing w:before="240" w:beforeAutospacing="0" w:after="240" w:afterAutospacing="0"/>
+        <w:rPr>
+          <w:rFonts w:asciiTheme="minorHAnsi" w:hAnsiTheme="minorHAnsi" w:cstheme="minorHAnsi"/>
+          <w:sz w:val="22"/>
+          <w:szCs w:val="22"/>
+        </w:rPr>
+      </w:pPr>
+      <w:r>
+        <w:rPr>
+          <w:rFonts w:asciiTheme="minorHAnsi" w:hAnsiTheme="minorHAnsi" w:cstheme="minorHAnsi"/>
+          <w:sz w:val="22"/>
+          <w:szCs w:val="22"/>
+        </w:rPr>
+        <w:t>Cloud computing has created the opportunity for organisations to access the data storage and computing capabilities that they require, on an as-needed basis and with a signif</w:t>
+      </w:r>
+      <w:r>
+        <w:rPr>
+          <w:rFonts w:asciiTheme="minorHAnsi" w:hAnsiTheme="minorHAnsi" w:cstheme="minorHAnsi"/>
+          <w:sz w:val="22"/>
+          <w:szCs w:val="22"/>
+        </w:rPr>
+        <w:t>icantly reduced up-front cost, i</w:t>
+      </w:r>
+      <w:r>
+        <w:rPr>
+          <w:rFonts w:asciiTheme="minorHAnsi" w:hAnsiTheme="minorHAnsi" w:cstheme="minorHAnsi"/>
+          <w:sz w:val="22"/>
+          <w:szCs w:val="22"/>
+        </w:rPr>
+        <w:t>nstead of establishing their own on-premise IT infrastructure, a company can pay to rent cloud infrastructure and the related capabilities and components from a third-party cloud service provider such as Amazon Web Services (AWS), or Google Cloud Platform.</w:t>
+      </w:r>
+    </w:p>
+    <w:p>
+      <w:pPr>
+        <w:pStyle w:val="NormalWeb"/>
+        <w:spacing w:before="240" w:beforeAutospacing="0" w:after="240" w:afterAutospacing="0"/>
+        <w:rPr>
+          <w:rFonts w:asciiTheme="minorHAnsi" w:hAnsiTheme="minorHAnsi" w:cstheme="minorHAnsi"/>
+          <w:sz w:val="22"/>
+          <w:szCs w:val="22"/>
+        </w:rPr>
+      </w:pPr>
+    </w:p>
+    <w:p>
+      <w:pPr>
+        <w:pStyle w:val="NormalWeb"/>
+        <w:spacing w:before="240" w:beforeAutospacing="0" w:after="240" w:afterAutospacing="0"/>
+        <w:rPr>
+          <w:rFonts w:asciiTheme="minorHAnsi" w:hAnsiTheme="minorHAnsi" w:cstheme="minorHAnsi"/>
+          <w:i/>
+          <w:sz w:val="22"/>
+          <w:szCs w:val="22"/>
+        </w:rPr>
+      </w:pPr>
+      <w:r>
+        <w:rPr>
+          <w:rFonts w:asciiTheme="minorHAnsi" w:hAnsiTheme="minorHAnsi" w:cstheme="minorHAnsi"/>
+          <w:i/>
+          <w:sz w:val="22"/>
+          <w:szCs w:val="22"/>
+        </w:rPr>
+        <w:t>Cybersecurity</w:t>
+      </w:r>
+    </w:p>
+    <w:p>
+      <w:pPr>
+        <w:pStyle w:val="NormalWeb"/>
+        <w:spacing w:before="240" w:beforeAutospacing="0" w:after="240" w:afterAutospacing="0"/>
+        <w:rPr>
+          <w:rFonts w:asciiTheme="minorHAnsi" w:hAnsiTheme="minorHAnsi" w:cstheme="minorHAnsi"/>
+          <w:sz w:val="22"/>
+          <w:szCs w:val="22"/>
+        </w:rPr>
+      </w:pPr>
+      <w:r>
+        <w:rPr>
+          <w:rFonts w:asciiTheme="minorHAnsi" w:hAnsiTheme="minorHAnsi" w:cstheme="minorHAnsi"/>
+          <w:sz w:val="22"/>
+          <w:szCs w:val="22"/>
+        </w:rPr>
+        <w:t xml:space="preserve">While cyber security tactics are evolving, so are successful </w:t>
+      </w:r>
+      <w:proofErr w:type="spellStart"/>
+      <w:r>
+        <w:rPr>
+          <w:rFonts w:asciiTheme="minorHAnsi" w:hAnsiTheme="minorHAnsi" w:cstheme="minorHAnsi"/>
+          <w:sz w:val="22"/>
+          <w:szCs w:val="22"/>
+        </w:rPr>
+        <w:t>cyber attacks</w:t>
+      </w:r>
+      <w:proofErr w:type="spellEnd"/>
+      <w:r>
+        <w:rPr>
+          <w:rFonts w:asciiTheme="minorHAnsi" w:hAnsiTheme="minorHAnsi" w:cstheme="minorHAnsi"/>
+          <w:sz w:val="22"/>
+          <w:szCs w:val="22"/>
+        </w:rPr>
+        <w:t xml:space="preserve"> which if successful can cause major damage to your business.  Cyber security threats </w:t>
+      </w:r>
+      <w:proofErr w:type="gramStart"/>
+      <w:r>
+        <w:rPr>
+          <w:rFonts w:asciiTheme="minorHAnsi" w:hAnsiTheme="minorHAnsi" w:cstheme="minorHAnsi"/>
+          <w:sz w:val="22"/>
+          <w:szCs w:val="22"/>
+        </w:rPr>
+        <w:t>don’t</w:t>
+      </w:r>
+      <w:proofErr w:type="gramEnd"/>
+      <w:r>
+        <w:rPr>
+          <w:rFonts w:asciiTheme="minorHAnsi" w:hAnsiTheme="minorHAnsi" w:cstheme="minorHAnsi"/>
+          <w:sz w:val="22"/>
+          <w:szCs w:val="22"/>
+        </w:rPr>
+        <w:t xml:space="preserve"> discriminate – all individuals and organisations that use networks are potential targets.</w:t>
+      </w:r>
+    </w:p>
+    <w:p>
+      <w:pPr>
+        <w:pStyle w:val="NormalWeb"/>
+        <w:spacing w:before="240" w:beforeAutospacing="0" w:after="240" w:afterAutospacing="0"/>
+        <w:rPr>
+          <w:rFonts w:asciiTheme="minorHAnsi" w:hAnsiTheme="minorHAnsi" w:cstheme="minorHAnsi"/>
+          <w:sz w:val="22"/>
+          <w:szCs w:val="22"/>
+        </w:rPr>
+      </w:pPr>
+      <w:r>
+        <w:rPr>
+          <w:rFonts w:asciiTheme="minorHAnsi" w:hAnsiTheme="minorHAnsi" w:cstheme="minorHAnsi"/>
+          <w:sz w:val="22"/>
+          <w:szCs w:val="22"/>
+        </w:rPr>
+        <w:t>Lack of cyber security can impact on substantial financial loss arising from theft of corporate information, financial information (</w:t>
+      </w:r>
+      <w:proofErr w:type="spellStart"/>
+      <w:r>
+        <w:rPr>
+          <w:rFonts w:asciiTheme="minorHAnsi" w:hAnsiTheme="minorHAnsi" w:cstheme="minorHAnsi"/>
+          <w:sz w:val="22"/>
+          <w:szCs w:val="22"/>
+        </w:rPr>
+        <w:t>eg</w:t>
+      </w:r>
+      <w:proofErr w:type="spellEnd"/>
+      <w:r>
+        <w:rPr>
+          <w:rFonts w:asciiTheme="minorHAnsi" w:hAnsiTheme="minorHAnsi" w:cstheme="minorHAnsi"/>
+          <w:sz w:val="22"/>
+          <w:szCs w:val="22"/>
+        </w:rPr>
+        <w:t xml:space="preserve"> bank details or credit card details), theft of money, disruption of trading and loss of business or contract. Reputational damage and erode the trust your customers have for you which can lead to loss of customers, sales and reduction in profits.</w:t>
+      </w:r>
+    </w:p>
+    <w:p>
+      <w:pPr>
+        <w:pStyle w:val="NormalWeb"/>
+        <w:spacing w:before="240" w:beforeAutospacing="0" w:after="240" w:afterAutospacing="0"/>
+        <w:rPr>
+          <w:rFonts w:asciiTheme="minorHAnsi" w:hAnsiTheme="minorHAnsi" w:cstheme="minorHAnsi"/>
+          <w:sz w:val="22"/>
+          <w:szCs w:val="22"/>
+        </w:rPr>
+      </w:pPr>
+      <w:r>
+        <w:rPr>
+          <w:rFonts w:asciiTheme="minorHAnsi" w:hAnsiTheme="minorHAnsi" w:cstheme="minorHAnsi"/>
+          <w:sz w:val="22"/>
+          <w:szCs w:val="22"/>
+        </w:rPr>
+        <w:t>Data protection and privacy laws require you manage the security of all personal data you hold – whether on your staff or your customers. If this data is accidentally or deliberately compromised, and you have failed to deploy appropriate security measures, you may face fines and regulatory sanctions.</w:t>
+      </w:r>
+    </w:p>
+    <w:p>
+      <w:pPr>
+        <w:pStyle w:val="NormalWeb"/>
+        <w:spacing w:before="240" w:beforeAutospacing="0" w:after="240" w:afterAutospacing="0"/>
+        <w:rPr>
+          <w:rFonts w:asciiTheme="minorHAnsi" w:hAnsiTheme="minorHAnsi" w:cstheme="minorHAnsi"/>
+          <w:sz w:val="22"/>
+          <w:szCs w:val="22"/>
+        </w:rPr>
+      </w:pPr>
+    </w:p>
+    <w:p>
+      <w:pPr>
+        <w:pStyle w:val="NormalWeb"/>
+        <w:spacing w:before="240" w:beforeAutospacing="0" w:after="240" w:afterAutospacing="0"/>
+        <w:rPr>
+          <w:rFonts w:asciiTheme="minorHAnsi" w:hAnsiTheme="minorHAnsi" w:cstheme="minorHAnsi"/>
+          <w:i/>
+          <w:sz w:val="22"/>
+          <w:szCs w:val="22"/>
+        </w:rPr>
+      </w:pPr>
+      <w:r>
+        <w:rPr>
+          <w:rFonts w:asciiTheme="minorHAnsi" w:hAnsiTheme="minorHAnsi" w:cstheme="minorHAnsi"/>
+          <w:i/>
+          <w:sz w:val="22"/>
+          <w:szCs w:val="22"/>
+        </w:rPr>
+        <w:t>Blockchain and cryptocurrencies</w:t>
+      </w:r>
+    </w:p>
+    <w:p>
+      <w:pPr>
+        <w:pStyle w:val="NormalWeb"/>
+        <w:shd w:val="clear" w:color="auto" w:fill="FFFFFF"/>
+        <w:rPr>
+          <w:rFonts w:asciiTheme="minorHAnsi" w:hAnsiTheme="minorHAnsi" w:cstheme="minorHAnsi"/>
+          <w:sz w:val="22"/>
+          <w:szCs w:val="22"/>
+        </w:rPr>
+      </w:pPr>
+      <w:r>
+        <w:rPr>
+          <w:rFonts w:asciiTheme="minorHAnsi" w:hAnsiTheme="minorHAnsi" w:cstheme="minorHAnsi"/>
+          <w:sz w:val="22"/>
+          <w:szCs w:val="22"/>
+        </w:rPr>
+        <w:t>Blockchain technology has massive possibilities that will impact the future as we know it, and 80% of banking experts say that the blockchain technology will cause many changes in the next 20 years.  Blockchain will change the way we handle and manage online transactions which will more than likely disrupt the banking and financial industry.</w:t>
+      </w:r>
+      <w:r>
+        <w:rPr>
+          <w:rFonts w:asciiTheme="minorHAnsi" w:hAnsiTheme="minorHAnsi" w:cstheme="minorHAnsi"/>
+          <w:sz w:val="22"/>
+          <w:szCs w:val="22"/>
+        </w:rPr>
+        <w:t xml:space="preserve">  </w:t>
+      </w:r>
+      <w:r>
+        <w:rPr>
+          <w:rFonts w:asciiTheme="minorHAnsi" w:hAnsiTheme="minorHAnsi" w:cstheme="minorHAnsi"/>
+          <w:sz w:val="22"/>
+          <w:szCs w:val="22"/>
+        </w:rPr>
+        <w:t>Any transactions that are carried out through the blockchain system are much more secure and transparent.</w:t>
+      </w:r>
+    </w:p>
+    <w:p>
+      <w:pPr>
+        <w:pStyle w:val="NormalWeb"/>
+        <w:shd w:val="clear" w:color="auto" w:fill="FFFFFF"/>
+        <w:rPr>
+          <w:rFonts w:asciiTheme="minorHAnsi" w:hAnsiTheme="minorHAnsi" w:cstheme="minorHAnsi"/>
+          <w:sz w:val="22"/>
+          <w:szCs w:val="22"/>
+        </w:rPr>
+      </w:pPr>
+      <w:r>
+        <w:rPr>
+          <w:rFonts w:asciiTheme="minorHAnsi" w:hAnsiTheme="minorHAnsi" w:cstheme="minorHAnsi"/>
+          <w:sz w:val="22"/>
+          <w:szCs w:val="22"/>
+        </w:rPr>
+        <w:t xml:space="preserve">Businesses would be prone to using the blockchain system because of its various benefits. These benefits include time and cost efficiency, </w:t>
+      </w:r>
+      <w:proofErr w:type="gramStart"/>
+      <w:r>
+        <w:rPr>
+          <w:rFonts w:asciiTheme="minorHAnsi" w:hAnsiTheme="minorHAnsi" w:cstheme="minorHAnsi"/>
+          <w:sz w:val="22"/>
+          <w:szCs w:val="22"/>
+        </w:rPr>
+        <w:t>time-saving</w:t>
+      </w:r>
+      <w:proofErr w:type="gramEnd"/>
+      <w:r>
+        <w:rPr>
+          <w:rFonts w:asciiTheme="minorHAnsi" w:hAnsiTheme="minorHAnsi" w:cstheme="minorHAnsi"/>
+          <w:sz w:val="22"/>
+          <w:szCs w:val="22"/>
+        </w:rPr>
+        <w:t xml:space="preserve"> (and time is money in business), privacy, security, fraud reduction, smart contracts, record keeping, and decentralization. Besides, blockchain </w:t>
       </w:r>
       <w:r>
         <w:rPr>
@@ -3394,7 +4228,233 @@
           <w:szCs w:val="22"/>
         </w:rPr>
         <w:lastRenderedPageBreak/>
-        <w:t>effective IT resources.  When it comes to cloud computing, you do not have to invest in hardware in advance or spend a lot of time managing it.  You can access as many resources as you need almost immediately by paying only for what you use.  Cloud computing provides an easy way to access servers, storage, databases and a full range of application services over the interest.  Cloud providers operate and manage the network-attached hardware needed for these application services, providing and using the resources you need through a web application.</w:t>
+        <w:t>storage costs can</w:t>
+      </w:r>
+      <w:r>
+        <w:rPr>
+          <w:rFonts w:asciiTheme="minorHAnsi" w:hAnsiTheme="minorHAnsi" w:cstheme="minorHAnsi"/>
+          <w:sz w:val="22"/>
+          <w:szCs w:val="22"/>
+        </w:rPr>
+        <w:t xml:space="preserve"> reduce the price of cloud computing</w:t>
+      </w:r>
+      <w:r>
+        <w:rPr>
+          <w:rFonts w:asciiTheme="minorHAnsi" w:hAnsiTheme="minorHAnsi" w:cstheme="minorHAnsi"/>
+          <w:sz w:val="22"/>
+          <w:szCs w:val="22"/>
+        </w:rPr>
+        <w:t> up to 50%-100%. Why would a business avoid using blockchain technology?</w:t>
+      </w:r>
+    </w:p>
+    <w:p>
+      <w:pPr>
+        <w:pStyle w:val="NormalWeb"/>
+        <w:shd w:val="clear" w:color="auto" w:fill="FFFFFF"/>
+        <w:rPr>
+          <w:rFonts w:asciiTheme="minorHAnsi" w:hAnsiTheme="minorHAnsi" w:cstheme="minorHAnsi"/>
+          <w:sz w:val="22"/>
+          <w:szCs w:val="22"/>
+        </w:rPr>
+      </w:pPr>
+      <w:r>
+        <w:rPr>
+          <w:rFonts w:asciiTheme="minorHAnsi" w:hAnsiTheme="minorHAnsi" w:cstheme="minorHAnsi"/>
+          <w:sz w:val="22"/>
+          <w:szCs w:val="22"/>
+        </w:rPr>
+        <w:t>Some businesses have already</w:t>
+      </w:r>
+      <w:r>
+        <w:rPr>
+          <w:rFonts w:asciiTheme="minorHAnsi" w:hAnsiTheme="minorHAnsi" w:cstheme="minorHAnsi"/>
+          <w:sz w:val="22"/>
+          <w:szCs w:val="22"/>
+        </w:rPr>
+        <w:t xml:space="preserve"> started to implement and utilis</w:t>
+      </w:r>
+      <w:r>
+        <w:rPr>
+          <w:rFonts w:asciiTheme="minorHAnsi" w:hAnsiTheme="minorHAnsi" w:cstheme="minorHAnsi"/>
+          <w:sz w:val="22"/>
+          <w:szCs w:val="22"/>
+        </w:rPr>
+        <w:t xml:space="preserve">e this technology. For those who </w:t>
+      </w:r>
+      <w:proofErr w:type="gramStart"/>
+      <w:r>
+        <w:rPr>
+          <w:rFonts w:asciiTheme="minorHAnsi" w:hAnsiTheme="minorHAnsi" w:cstheme="minorHAnsi"/>
+          <w:sz w:val="22"/>
+          <w:szCs w:val="22"/>
+        </w:rPr>
+        <w:t>haven’t</w:t>
+      </w:r>
+      <w:proofErr w:type="gramEnd"/>
+      <w:r>
+        <w:rPr>
+          <w:rFonts w:asciiTheme="minorHAnsi" w:hAnsiTheme="minorHAnsi" w:cstheme="minorHAnsi"/>
+          <w:sz w:val="22"/>
+          <w:szCs w:val="22"/>
+        </w:rPr>
+        <w:t>, it is only a matter of time until the trend catches on. Business such as banks and insurance are ones that blockchain would benefit in a significant way.</w:t>
+      </w:r>
+      <w:r>
+        <w:rPr>
+          <w:rFonts w:asciiTheme="minorHAnsi" w:hAnsiTheme="minorHAnsi" w:cstheme="minorHAnsi"/>
+          <w:sz w:val="22"/>
+          <w:szCs w:val="22"/>
+        </w:rPr>
+        <w:t xml:space="preserve">  </w:t>
+      </w:r>
+      <w:r>
+        <w:rPr>
+          <w:rFonts w:asciiTheme="minorHAnsi" w:hAnsiTheme="minorHAnsi" w:cstheme="minorHAnsi"/>
+          <w:sz w:val="22"/>
+          <w:szCs w:val="22"/>
+        </w:rPr>
+        <w:t xml:space="preserve">For now, the benefits seem to outweigh the negatives, but this will remain to </w:t>
+      </w:r>
+      <w:proofErr w:type="gramStart"/>
+      <w:r>
+        <w:rPr>
+          <w:rFonts w:asciiTheme="minorHAnsi" w:hAnsiTheme="minorHAnsi" w:cstheme="minorHAnsi"/>
+          <w:sz w:val="22"/>
+          <w:szCs w:val="22"/>
+        </w:rPr>
+        <w:t>be seen as</w:t>
+      </w:r>
+      <w:proofErr w:type="gramEnd"/>
+      <w:r>
+        <w:rPr>
+          <w:rFonts w:asciiTheme="minorHAnsi" w:hAnsiTheme="minorHAnsi" w:cstheme="minorHAnsi"/>
+          <w:sz w:val="22"/>
+          <w:szCs w:val="22"/>
+        </w:rPr>
+        <w:t xml:space="preserve"> this technology gets carried out over the next couple of years. One thing is for sure, the world as we know it will </w:t>
+      </w:r>
+      <w:proofErr w:type="gramStart"/>
+      <w:r>
+        <w:rPr>
+          <w:rFonts w:asciiTheme="minorHAnsi" w:hAnsiTheme="minorHAnsi" w:cstheme="minorHAnsi"/>
+          <w:sz w:val="22"/>
+          <w:szCs w:val="22"/>
+        </w:rPr>
+        <w:t>definitely be</w:t>
+      </w:r>
+      <w:proofErr w:type="gramEnd"/>
+      <w:r>
+        <w:rPr>
+          <w:rFonts w:asciiTheme="minorHAnsi" w:hAnsiTheme="minorHAnsi" w:cstheme="minorHAnsi"/>
+          <w:sz w:val="22"/>
+          <w:szCs w:val="22"/>
+        </w:rPr>
+        <w:t xml:space="preserve"> changing whether we like it or not.</w:t>
+      </w:r>
+    </w:p>
+    <w:p>
+      <w:pPr>
+        <w:pStyle w:val="NormalWeb"/>
+        <w:shd w:val="clear" w:color="auto" w:fill="FFFFFF"/>
+        <w:rPr>
+          <w:rFonts w:asciiTheme="minorHAnsi" w:hAnsiTheme="minorHAnsi" w:cstheme="minorHAnsi"/>
+          <w:sz w:val="22"/>
+          <w:szCs w:val="22"/>
+        </w:rPr>
+      </w:pPr>
+    </w:p>
+    <w:p>
+      <w:pPr>
+        <w:pStyle w:val="NormalWeb"/>
+        <w:shd w:val="clear" w:color="auto" w:fill="FFFFFF"/>
+        <w:rPr>
+          <w:rFonts w:asciiTheme="minorHAnsi" w:hAnsiTheme="minorHAnsi" w:cstheme="minorHAnsi"/>
+          <w:i/>
+          <w:sz w:val="22"/>
+          <w:szCs w:val="22"/>
+        </w:rPr>
+      </w:pPr>
+      <w:r>
+        <w:rPr>
+          <w:rFonts w:asciiTheme="minorHAnsi" w:hAnsiTheme="minorHAnsi" w:cstheme="minorHAnsi"/>
+          <w:i/>
+          <w:sz w:val="22"/>
+          <w:szCs w:val="22"/>
+        </w:rPr>
+        <w:t>Natural Language Processing (NLP) and chatterbots</w:t>
+      </w:r>
+    </w:p>
+    <w:p>
+      <w:pPr>
+        <w:pStyle w:val="NormalWeb"/>
+        <w:shd w:val="clear" w:color="auto" w:fill="FFFFFF"/>
+        <w:rPr>
+          <w:rFonts w:asciiTheme="minorHAnsi" w:hAnsiTheme="minorHAnsi" w:cstheme="minorHAnsi"/>
+          <w:sz w:val="22"/>
+          <w:szCs w:val="22"/>
+        </w:rPr>
+      </w:pPr>
+      <w:r>
+        <w:rPr>
+          <w:rFonts w:asciiTheme="minorHAnsi" w:hAnsiTheme="minorHAnsi" w:cstheme="minorHAnsi"/>
+          <w:sz w:val="22"/>
+          <w:szCs w:val="22"/>
+        </w:rPr>
+        <w:t xml:space="preserve">Chatbots have become highly imperative for businesses to gain recognition in today’s competitive market.  Brands </w:t>
+      </w:r>
+      <w:proofErr w:type="gramStart"/>
+      <w:r>
+        <w:rPr>
+          <w:rFonts w:asciiTheme="minorHAnsi" w:hAnsiTheme="minorHAnsi" w:cstheme="minorHAnsi"/>
+          <w:sz w:val="22"/>
+          <w:szCs w:val="22"/>
+        </w:rPr>
+        <w:t>are able to</w:t>
+      </w:r>
+      <w:proofErr w:type="gramEnd"/>
+      <w:r>
+        <w:rPr>
+          <w:rFonts w:asciiTheme="minorHAnsi" w:hAnsiTheme="minorHAnsi" w:cstheme="minorHAnsi"/>
+          <w:sz w:val="22"/>
+          <w:szCs w:val="22"/>
+        </w:rPr>
+        <w:t xml:space="preserve"> connect with their clients and interact with them in a personal way via chatbots.  With the potential of chatbots to provide customer service like </w:t>
+      </w:r>
+      <w:proofErr w:type="gramStart"/>
+      <w:r>
+        <w:rPr>
+          <w:rFonts w:asciiTheme="minorHAnsi" w:hAnsiTheme="minorHAnsi" w:cstheme="minorHAnsi"/>
+          <w:sz w:val="22"/>
+          <w:szCs w:val="22"/>
+        </w:rPr>
+        <w:t>never before</w:t>
+      </w:r>
+      <w:proofErr w:type="gramEnd"/>
+      <w:r>
+        <w:rPr>
+          <w:rFonts w:asciiTheme="minorHAnsi" w:hAnsiTheme="minorHAnsi" w:cstheme="minorHAnsi"/>
+          <w:sz w:val="22"/>
+          <w:szCs w:val="22"/>
+        </w:rPr>
+        <w:t xml:space="preserve">, brands are able to increase sales.  As a result, chatbots can provide opportunities to improve brand engagement, help enterprises achieve business growth and make financial gains. Not only businesses but also customers are loving this technology.  The hassles of waiting for long hours to get in touch with customers care executives get eliminated. Chatbots can provide answers to customers even during non-operational hours.  Due to chatbot’s prompt replies and 24/7 availability 69 percent of customers today prefer conversing with chatbots rather than humans, therefore chatbots have become a must have for business to survive.  Can’t help </w:t>
+      </w:r>
+      <w:proofErr w:type="gramStart"/>
+      <w:r>
+        <w:rPr>
+          <w:rFonts w:asciiTheme="minorHAnsi" w:hAnsiTheme="minorHAnsi" w:cstheme="minorHAnsi"/>
+          <w:sz w:val="22"/>
+          <w:szCs w:val="22"/>
+        </w:rPr>
+        <w:t>highlight</w:t>
+      </w:r>
+      <w:proofErr w:type="gramEnd"/>
+      <w:r>
+        <w:rPr>
+          <w:rFonts w:asciiTheme="minorHAnsi" w:hAnsiTheme="minorHAnsi" w:cstheme="minorHAnsi"/>
+          <w:sz w:val="22"/>
+          <w:szCs w:val="22"/>
+        </w:rPr>
+        <w:t xml:space="preserve"> the importance of NLP here.</w:t>
       </w:r>
     </w:p>
     <w:p>
@@ -3414,6 +4474,27 @@
         <w:spacing w:before="240" w:beforeAutospacing="0" w:after="240" w:afterAutospacing="0"/>
         <w:rPr>
           <w:rFonts w:asciiTheme="minorHAnsi" w:hAnsiTheme="minorHAnsi" w:cstheme="minorHAnsi"/>
+          <w:sz w:val="22"/>
+          <w:szCs w:val="22"/>
+          <w:u w:val="single"/>
+        </w:rPr>
+      </w:pPr>
+      <w:r>
+        <w:rPr>
+          <w:rFonts w:asciiTheme="minorHAnsi" w:hAnsiTheme="minorHAnsi" w:cstheme="minorHAnsi"/>
+          <w:sz w:val="22"/>
+          <w:szCs w:val="22"/>
+          <w:u w:val="single"/>
+        </w:rPr>
+        <w:t>How will this affect you? (300 words)</w:t>
+      </w:r>
+    </w:p>
+    <w:p>
+      <w:pPr>
+        <w:pStyle w:val="NormalWeb"/>
+        <w:spacing w:before="240" w:beforeAutospacing="0" w:after="240" w:afterAutospacing="0"/>
+        <w:rPr>
+          <w:rFonts w:asciiTheme="minorHAnsi" w:hAnsiTheme="minorHAnsi" w:cstheme="minorHAnsi"/>
           <w:i/>
           <w:sz w:val="22"/>
           <w:szCs w:val="22"/>
@@ -3426,6 +4507,241 @@
           <w:sz w:val="22"/>
           <w:szCs w:val="22"/>
         </w:rPr>
+        <w:t>Clouds, services, servers</w:t>
+      </w:r>
+    </w:p>
+    <w:p>
+      <w:pPr>
+        <w:pStyle w:val="NormalWeb"/>
+        <w:spacing w:before="240" w:beforeAutospacing="0" w:after="240" w:afterAutospacing="0"/>
+        <w:rPr>
+          <w:rFonts w:asciiTheme="minorHAnsi" w:hAnsiTheme="minorHAnsi" w:cstheme="minorHAnsi"/>
+          <w:sz w:val="22"/>
+          <w:szCs w:val="22"/>
+        </w:rPr>
+      </w:pPr>
+      <w:r>
+        <w:rPr>
+          <w:rFonts w:asciiTheme="minorHAnsi" w:hAnsiTheme="minorHAnsi" w:cstheme="minorHAnsi"/>
+          <w:sz w:val="22"/>
+          <w:szCs w:val="22"/>
+        </w:rPr>
+        <w:t xml:space="preserve">The cloud is a term we talk about in our lives today and is a part of just about everything we do.  </w:t>
+      </w:r>
+    </w:p>
+    <w:p>
+      <w:pPr>
+        <w:pStyle w:val="NormalWeb"/>
+        <w:spacing w:before="240" w:beforeAutospacing="0" w:after="240" w:afterAutospacing="0"/>
+        <w:rPr>
+          <w:rFonts w:asciiTheme="minorHAnsi" w:hAnsiTheme="minorHAnsi" w:cstheme="minorHAnsi"/>
+          <w:sz w:val="22"/>
+          <w:szCs w:val="22"/>
+        </w:rPr>
+      </w:pPr>
+      <w:r>
+        <w:rPr>
+          <w:rFonts w:asciiTheme="minorHAnsi" w:hAnsiTheme="minorHAnsi" w:cstheme="minorHAnsi"/>
+          <w:sz w:val="22"/>
+          <w:szCs w:val="22"/>
+        </w:rPr>
+        <w:t xml:space="preserve">Social media with Facebook, LinkedIn, Twitter, Instagram and Pinterest, there is a social media platform for everyone (15 million Australians are participating in one social network or another). </w:t>
+      </w:r>
+      <w:proofErr w:type="gramStart"/>
+      <w:r>
+        <w:rPr>
+          <w:rFonts w:asciiTheme="minorHAnsi" w:hAnsiTheme="minorHAnsi" w:cstheme="minorHAnsi"/>
+          <w:sz w:val="22"/>
+          <w:szCs w:val="22"/>
+        </w:rPr>
+        <w:t>All of</w:t>
+      </w:r>
+      <w:proofErr w:type="gramEnd"/>
+      <w:r>
+        <w:rPr>
+          <w:rFonts w:asciiTheme="minorHAnsi" w:hAnsiTheme="minorHAnsi" w:cstheme="minorHAnsi"/>
+          <w:sz w:val="22"/>
+          <w:szCs w:val="22"/>
+        </w:rPr>
+        <w:t xml:space="preserve"> these social networks are cloud-based services and store user information in the cloud.</w:t>
+      </w:r>
+    </w:p>
+    <w:p>
+      <w:pPr>
+        <w:pStyle w:val="NormalWeb"/>
+        <w:spacing w:before="240" w:beforeAutospacing="0" w:after="240" w:afterAutospacing="0"/>
+        <w:rPr>
+          <w:rFonts w:asciiTheme="minorHAnsi" w:hAnsiTheme="minorHAnsi" w:cstheme="minorHAnsi"/>
+          <w:sz w:val="22"/>
+          <w:szCs w:val="22"/>
+        </w:rPr>
+      </w:pPr>
+      <w:r>
+        <w:rPr>
+          <w:rFonts w:asciiTheme="minorHAnsi" w:hAnsiTheme="minorHAnsi" w:cstheme="minorHAnsi"/>
+          <w:sz w:val="22"/>
+          <w:szCs w:val="22"/>
+        </w:rPr>
+        <w:t xml:space="preserve">Entertainment for watching Netflix or YouTube, use Spotify to stream your music, or play games online, </w:t>
+      </w:r>
+      <w:proofErr w:type="gramStart"/>
+      <w:r>
+        <w:rPr>
+          <w:rFonts w:asciiTheme="minorHAnsi" w:hAnsiTheme="minorHAnsi" w:cstheme="minorHAnsi"/>
+          <w:sz w:val="22"/>
+          <w:szCs w:val="22"/>
+        </w:rPr>
+        <w:t>you’re</w:t>
+      </w:r>
+      <w:proofErr w:type="gramEnd"/>
+      <w:r>
+        <w:rPr>
+          <w:rFonts w:asciiTheme="minorHAnsi" w:hAnsiTheme="minorHAnsi" w:cstheme="minorHAnsi"/>
+          <w:sz w:val="22"/>
+          <w:szCs w:val="22"/>
+        </w:rPr>
+        <w:t xml:space="preserve"> using the cloud.</w:t>
+      </w:r>
+    </w:p>
+    <w:p>
+      <w:pPr>
+        <w:pStyle w:val="NormalWeb"/>
+        <w:spacing w:before="240" w:beforeAutospacing="0" w:after="240" w:afterAutospacing="0"/>
+        <w:rPr>
+          <w:rFonts w:asciiTheme="minorHAnsi" w:hAnsiTheme="minorHAnsi" w:cstheme="minorHAnsi"/>
+          <w:sz w:val="22"/>
+          <w:szCs w:val="22"/>
+        </w:rPr>
+      </w:pPr>
+      <w:r>
+        <w:rPr>
+          <w:rFonts w:asciiTheme="minorHAnsi" w:hAnsiTheme="minorHAnsi" w:cstheme="minorHAnsi"/>
+          <w:sz w:val="22"/>
+          <w:szCs w:val="22"/>
+        </w:rPr>
+        <w:t xml:space="preserve">Personal storage if you use </w:t>
+      </w:r>
+      <w:proofErr w:type="spellStart"/>
+      <w:r>
+        <w:rPr>
+          <w:rFonts w:asciiTheme="minorHAnsi" w:hAnsiTheme="minorHAnsi" w:cstheme="minorHAnsi"/>
+          <w:sz w:val="22"/>
+          <w:szCs w:val="22"/>
+        </w:rPr>
+        <w:t>DropBox</w:t>
+      </w:r>
+      <w:proofErr w:type="spellEnd"/>
+      <w:r>
+        <w:rPr>
+          <w:rFonts w:asciiTheme="minorHAnsi" w:hAnsiTheme="minorHAnsi" w:cstheme="minorHAnsi"/>
+          <w:sz w:val="22"/>
+          <w:szCs w:val="22"/>
+        </w:rPr>
+        <w:t xml:space="preserve"> or Google Drive to keep backups of documents or share work with colleagues, </w:t>
+      </w:r>
+      <w:proofErr w:type="gramStart"/>
+      <w:r>
+        <w:rPr>
+          <w:rFonts w:asciiTheme="minorHAnsi" w:hAnsiTheme="minorHAnsi" w:cstheme="minorHAnsi"/>
+          <w:sz w:val="22"/>
+          <w:szCs w:val="22"/>
+        </w:rPr>
+        <w:t>you’re</w:t>
+      </w:r>
+      <w:proofErr w:type="gramEnd"/>
+      <w:r>
+        <w:rPr>
+          <w:rFonts w:asciiTheme="minorHAnsi" w:hAnsiTheme="minorHAnsi" w:cstheme="minorHAnsi"/>
+          <w:sz w:val="22"/>
+          <w:szCs w:val="22"/>
+        </w:rPr>
+        <w:t xml:space="preserve"> using the cloud services.</w:t>
+      </w:r>
+    </w:p>
+    <w:p>
+      <w:pPr>
+        <w:pStyle w:val="NormalWeb"/>
+        <w:spacing w:before="240" w:beforeAutospacing="0" w:after="240" w:afterAutospacing="0"/>
+        <w:rPr>
+          <w:rFonts w:asciiTheme="minorHAnsi" w:hAnsiTheme="minorHAnsi" w:cstheme="minorHAnsi"/>
+          <w:sz w:val="22"/>
+          <w:szCs w:val="22"/>
+        </w:rPr>
+      </w:pPr>
+      <w:r>
+        <w:rPr>
+          <w:rFonts w:asciiTheme="minorHAnsi" w:hAnsiTheme="minorHAnsi" w:cstheme="minorHAnsi"/>
+          <w:sz w:val="22"/>
+          <w:szCs w:val="22"/>
+        </w:rPr>
+        <w:t xml:space="preserve">The cloud is having a major impact in our lives and online behaviours.  For </w:t>
+      </w:r>
+      <w:proofErr w:type="gramStart"/>
+      <w:r>
+        <w:rPr>
+          <w:rFonts w:asciiTheme="minorHAnsi" w:hAnsiTheme="minorHAnsi" w:cstheme="minorHAnsi"/>
+          <w:sz w:val="22"/>
+          <w:szCs w:val="22"/>
+        </w:rPr>
+        <w:t>example</w:t>
+      </w:r>
+      <w:proofErr w:type="gramEnd"/>
+      <w:r>
+        <w:rPr>
+          <w:rFonts w:asciiTheme="minorHAnsi" w:hAnsiTheme="minorHAnsi" w:cstheme="minorHAnsi"/>
+          <w:sz w:val="22"/>
+          <w:szCs w:val="22"/>
+        </w:rPr>
+        <w:t xml:space="preserve"> the cloud is pushing us to adopt every-more substantial internet connections. Cloud computing is also helping us to become more aware of security than ever because </w:t>
+      </w:r>
+      <w:proofErr w:type="gramStart"/>
+      <w:r>
+        <w:rPr>
+          <w:rFonts w:asciiTheme="minorHAnsi" w:hAnsiTheme="minorHAnsi" w:cstheme="minorHAnsi"/>
+          <w:sz w:val="22"/>
+          <w:szCs w:val="22"/>
+        </w:rPr>
+        <w:t>we’re</w:t>
+      </w:r>
+      <w:proofErr w:type="gramEnd"/>
+      <w:r>
+        <w:rPr>
+          <w:rFonts w:asciiTheme="minorHAnsi" w:hAnsiTheme="minorHAnsi" w:cstheme="minorHAnsi"/>
+          <w:sz w:val="22"/>
+          <w:szCs w:val="22"/>
+        </w:rPr>
+        <w:t xml:space="preserve"> putting evermore personal information on there.  Overall, however, the convenience that cloud services represent, and the ability for cloud services to fit with our increasingly mobile and active lifestyles (being able to access any of your cloud services on your phone, for example), makes the cloud an indispensable part of our modern lives.</w:t>
+      </w:r>
+    </w:p>
+    <w:p>
+      <w:pPr>
+        <w:pStyle w:val="NormalWeb"/>
+        <w:spacing w:before="240" w:beforeAutospacing="0" w:after="240" w:afterAutospacing="0"/>
+        <w:rPr>
+          <w:rFonts w:asciiTheme="minorHAnsi" w:hAnsiTheme="minorHAnsi" w:cstheme="minorHAnsi"/>
+          <w:sz w:val="22"/>
+          <w:szCs w:val="22"/>
+        </w:rPr>
+      </w:pPr>
+    </w:p>
+    <w:p>
+      <w:pPr>
+        <w:pStyle w:val="NormalWeb"/>
+        <w:spacing w:before="240" w:beforeAutospacing="0" w:after="240" w:afterAutospacing="0"/>
+        <w:rPr>
+          <w:rFonts w:asciiTheme="minorHAnsi" w:hAnsiTheme="minorHAnsi" w:cstheme="minorHAnsi"/>
+          <w:i/>
+          <w:sz w:val="22"/>
+          <w:szCs w:val="22"/>
+        </w:rPr>
+      </w:pPr>
+      <w:r>
+        <w:rPr>
+          <w:rFonts w:asciiTheme="minorHAnsi" w:hAnsiTheme="minorHAnsi" w:cstheme="minorHAnsi"/>
+          <w:i/>
+          <w:sz w:val="22"/>
+          <w:szCs w:val="22"/>
+        </w:rPr>
         <w:t>Cybersecurity</w:t>
       </w:r>
     </w:p>
@@ -3439,31 +4755,23 @@
           <w:szCs w:val="22"/>
         </w:rPr>
       </w:pPr>
-      <w:r>
-        <w:rPr>
-          <w:rFonts w:asciiTheme="minorHAnsi" w:hAnsiTheme="minorHAnsi" w:cstheme="minorHAnsi"/>
-          <w:sz w:val="22"/>
-          <w:szCs w:val="22"/>
-        </w:rPr>
-        <w:t xml:space="preserve">Cyber security is how individuals and organisations reduce the risk of </w:t>
-      </w:r>
-      <w:proofErr w:type="spellStart"/>
-      <w:r>
-        <w:rPr>
-          <w:rFonts w:asciiTheme="minorHAnsi" w:hAnsiTheme="minorHAnsi" w:cstheme="minorHAnsi"/>
-          <w:sz w:val="22"/>
-          <w:szCs w:val="22"/>
-        </w:rPr>
-        <w:t>cyber attack</w:t>
-      </w:r>
-      <w:proofErr w:type="spellEnd"/>
-      <w:r>
-        <w:rPr>
-          <w:rFonts w:asciiTheme="minorHAnsi" w:hAnsiTheme="minorHAnsi" w:cstheme="minorHAnsi"/>
-          <w:sz w:val="22"/>
-          <w:szCs w:val="22"/>
-        </w:rPr>
-        <w:t>.</w:t>
+      <w:proofErr w:type="gramStart"/>
+      <w:r>
+        <w:rPr>
+          <w:rFonts w:asciiTheme="minorHAnsi" w:hAnsiTheme="minorHAnsi" w:cstheme="minorHAnsi"/>
+          <w:sz w:val="22"/>
+          <w:szCs w:val="22"/>
+        </w:rPr>
+        <w:t>Let’s</w:t>
+      </w:r>
+      <w:proofErr w:type="gramEnd"/>
+      <w:r>
+        <w:rPr>
+          <w:rFonts w:asciiTheme="minorHAnsi" w:hAnsiTheme="minorHAnsi" w:cstheme="minorHAnsi"/>
+          <w:sz w:val="22"/>
+          <w:szCs w:val="22"/>
+        </w:rPr>
+        <w:t xml:space="preserve"> face it; we live in a digital world using social media, emails etc. Identity theft is a hug issues, where hackers steal an individual’s personal information and sell it for profit.  This also puts the personal safety of an individual and his or her family at risk.</w:t>
       </w:r>
     </w:p>
     <w:p>
@@ -3482,1252 +4790,6 @@
           <w:sz w:val="22"/>
           <w:szCs w:val="22"/>
         </w:rPr>
-        <w:t>Cyber security’s core function is to protect the devices we all use (smartphones, laptops, tablets and computers), and the services we access – both online and at work – from theft or damage.</w:t>
-      </w:r>
-    </w:p>
-    <w:p>
-      <w:pPr>
-        <w:pStyle w:val="NormalWeb"/>
-        <w:spacing w:before="240" w:beforeAutospacing="0" w:after="240" w:afterAutospacing="0"/>
-        <w:rPr>
-          <w:rFonts w:asciiTheme="minorHAnsi" w:hAnsiTheme="minorHAnsi" w:cstheme="minorHAnsi"/>
-          <w:sz w:val="22"/>
-          <w:szCs w:val="22"/>
-        </w:rPr>
-      </w:pPr>
-      <w:proofErr w:type="gramStart"/>
-      <w:r>
-        <w:rPr>
-          <w:rFonts w:asciiTheme="minorHAnsi" w:hAnsiTheme="minorHAnsi" w:cstheme="minorHAnsi"/>
-          <w:sz w:val="22"/>
-          <w:szCs w:val="22"/>
-        </w:rPr>
-        <w:t>It’s</w:t>
-      </w:r>
-      <w:proofErr w:type="gramEnd"/>
-      <w:r>
-        <w:rPr>
-          <w:rFonts w:asciiTheme="minorHAnsi" w:hAnsiTheme="minorHAnsi" w:cstheme="minorHAnsi"/>
-          <w:sz w:val="22"/>
-          <w:szCs w:val="22"/>
-        </w:rPr>
-        <w:t xml:space="preserve"> also about preventing unauthorised access to the vast amounts of personal information we store on these devices, and online.</w:t>
-      </w:r>
-    </w:p>
-    <w:p>
-      <w:pPr>
-        <w:pStyle w:val="NormalWeb"/>
-        <w:spacing w:before="240" w:beforeAutospacing="0" w:after="240" w:afterAutospacing="0"/>
-        <w:rPr>
-          <w:rFonts w:asciiTheme="minorHAnsi" w:hAnsiTheme="minorHAnsi" w:cstheme="minorHAnsi"/>
-          <w:sz w:val="22"/>
-          <w:szCs w:val="22"/>
-        </w:rPr>
-      </w:pPr>
-      <w:r>
-        <w:rPr>
-          <w:rFonts w:asciiTheme="minorHAnsi" w:hAnsiTheme="minorHAnsi" w:cstheme="minorHAnsi"/>
-          <w:sz w:val="22"/>
-          <w:szCs w:val="22"/>
-        </w:rPr>
-        <w:t xml:space="preserve">Cyber security is important because smartphones, computers and the internet are now such a fundamental part of modern life, </w:t>
-      </w:r>
-      <w:proofErr w:type="gramStart"/>
-      <w:r>
-        <w:rPr>
-          <w:rFonts w:asciiTheme="minorHAnsi" w:hAnsiTheme="minorHAnsi" w:cstheme="minorHAnsi"/>
-          <w:sz w:val="22"/>
-          <w:szCs w:val="22"/>
-        </w:rPr>
-        <w:t>that’s</w:t>
-      </w:r>
-      <w:proofErr w:type="gramEnd"/>
-      <w:r>
-        <w:rPr>
-          <w:rFonts w:asciiTheme="minorHAnsi" w:hAnsiTheme="minorHAnsi" w:cstheme="minorHAnsi"/>
-          <w:sz w:val="22"/>
-          <w:szCs w:val="22"/>
-        </w:rPr>
-        <w:t xml:space="preserve"> it’s difficult to image how we’d function without them.</w:t>
-      </w:r>
-    </w:p>
-    <w:p>
-      <w:pPr>
-        <w:pStyle w:val="NormalWeb"/>
-        <w:spacing w:before="240" w:beforeAutospacing="0" w:after="240" w:afterAutospacing="0"/>
-        <w:rPr>
-          <w:rFonts w:asciiTheme="minorHAnsi" w:hAnsiTheme="minorHAnsi" w:cstheme="minorHAnsi"/>
-          <w:sz w:val="22"/>
-          <w:szCs w:val="22"/>
-        </w:rPr>
-      </w:pPr>
-    </w:p>
-    <w:p>
-      <w:pPr>
-        <w:pStyle w:val="NormalWeb"/>
-        <w:spacing w:before="240" w:beforeAutospacing="0" w:after="240" w:afterAutospacing="0"/>
-        <w:rPr>
-          <w:rFonts w:asciiTheme="minorHAnsi" w:hAnsiTheme="minorHAnsi" w:cstheme="minorHAnsi"/>
-          <w:sz w:val="22"/>
-          <w:szCs w:val="22"/>
-        </w:rPr>
-      </w:pPr>
-      <w:r>
-        <w:rPr>
-          <w:rFonts w:asciiTheme="minorHAnsi" w:hAnsiTheme="minorHAnsi" w:cstheme="minorHAnsi"/>
-          <w:i/>
-          <w:sz w:val="22"/>
-          <w:szCs w:val="22"/>
-        </w:rPr>
-        <w:t>Blockchain and cryp</w:t>
-      </w:r>
-      <w:r>
-        <w:rPr>
-          <w:rFonts w:asciiTheme="minorHAnsi" w:hAnsiTheme="minorHAnsi" w:cstheme="minorHAnsi"/>
-          <w:sz w:val="22"/>
-          <w:szCs w:val="22"/>
-        </w:rPr>
-        <w:t>tocurrencies</w:t>
-      </w:r>
-    </w:p>
-    <w:p>
-      <w:pPr>
-        <w:pStyle w:val="NormalWeb"/>
-        <w:shd w:val="clear" w:color="auto" w:fill="FFFFFF"/>
-        <w:rPr>
-          <w:rFonts w:asciiTheme="minorHAnsi" w:hAnsiTheme="minorHAnsi" w:cstheme="minorHAnsi"/>
-          <w:spacing w:val="2"/>
-          <w:sz w:val="22"/>
-          <w:szCs w:val="22"/>
-        </w:rPr>
-      </w:pPr>
-      <w:r>
-        <w:rPr>
-          <w:rFonts w:asciiTheme="minorHAnsi" w:hAnsiTheme="minorHAnsi" w:cstheme="minorHAnsi"/>
-          <w:spacing w:val="2"/>
-          <w:sz w:val="22"/>
-          <w:szCs w:val="22"/>
-        </w:rPr>
-        <w:t>A blockchain is a decentralised database that chronologically and securely records transactions.</w:t>
-      </w:r>
-      <w:r>
-        <w:rPr>
-          <w:rFonts w:asciiTheme="minorHAnsi" w:hAnsiTheme="minorHAnsi" w:cstheme="minorHAnsi"/>
-          <w:spacing w:val="2"/>
-          <w:sz w:val="22"/>
-          <w:szCs w:val="22"/>
-        </w:rPr>
-        <w:t xml:space="preserve">  </w:t>
-      </w:r>
-      <w:r>
-        <w:rPr>
-          <w:rFonts w:asciiTheme="minorHAnsi" w:hAnsiTheme="minorHAnsi" w:cstheme="minorHAnsi"/>
-          <w:spacing w:val="2"/>
-          <w:sz w:val="22"/>
-          <w:szCs w:val="22"/>
-        </w:rPr>
-        <w:t>Given its data is resistant to modification, blockchains in business are being explored in a variety of industries due to their high security performance.</w:t>
-      </w:r>
-    </w:p>
-    <w:p>
-      <w:pPr>
-        <w:pStyle w:val="NormalWeb"/>
-        <w:shd w:val="clear" w:color="auto" w:fill="FFFFFF"/>
-        <w:rPr>
-          <w:rFonts w:asciiTheme="minorHAnsi" w:hAnsiTheme="minorHAnsi" w:cstheme="minorHAnsi"/>
-          <w:spacing w:val="2"/>
-          <w:sz w:val="22"/>
-          <w:szCs w:val="22"/>
-        </w:rPr>
-      </w:pPr>
-      <w:r>
-        <w:rPr>
-          <w:rFonts w:asciiTheme="minorHAnsi" w:hAnsiTheme="minorHAnsi" w:cstheme="minorHAnsi"/>
-          <w:spacing w:val="2"/>
-          <w:sz w:val="22"/>
-          <w:szCs w:val="22"/>
-        </w:rPr>
-        <w:t>Cryptocurrency is a digital currency where encryption techniques are used to regulate the generation of units and verify the transfer of funds, operating independently of a central bank.</w:t>
-      </w:r>
-      <w:r>
-        <w:rPr>
-          <w:rFonts w:asciiTheme="minorHAnsi" w:hAnsiTheme="minorHAnsi" w:cstheme="minorHAnsi"/>
-          <w:spacing w:val="2"/>
-          <w:sz w:val="22"/>
-          <w:szCs w:val="22"/>
-        </w:rPr>
-        <w:t xml:space="preserve">  </w:t>
-      </w:r>
-      <w:r>
-        <w:rPr>
-          <w:rFonts w:asciiTheme="minorHAnsi" w:hAnsiTheme="minorHAnsi" w:cstheme="minorHAnsi"/>
-          <w:spacing w:val="2"/>
-          <w:sz w:val="22"/>
-          <w:szCs w:val="22"/>
-        </w:rPr>
-        <w:t>Bitcoin is one example of cryptocurrency. Cryptocurrency short-circuits the need for time-consuming administration logs of maintenance contracts and tasks.</w:t>
-      </w:r>
-    </w:p>
-    <w:p>
-      <w:pPr>
-        <w:pStyle w:val="NormalWeb"/>
-        <w:spacing w:before="240" w:beforeAutospacing="0" w:after="240" w:afterAutospacing="0"/>
-        <w:rPr>
-          <w:rFonts w:asciiTheme="minorHAnsi" w:hAnsiTheme="minorHAnsi" w:cstheme="minorHAnsi"/>
-          <w:sz w:val="22"/>
-          <w:szCs w:val="22"/>
-        </w:rPr>
-      </w:pPr>
-    </w:p>
-    <w:p>
-      <w:pPr>
-        <w:pStyle w:val="NormalWeb"/>
-        <w:spacing w:before="240" w:beforeAutospacing="0" w:after="240" w:afterAutospacing="0"/>
-        <w:rPr>
-          <w:rFonts w:asciiTheme="minorHAnsi" w:hAnsiTheme="minorHAnsi" w:cstheme="minorHAnsi"/>
-          <w:i/>
-          <w:sz w:val="22"/>
-          <w:szCs w:val="22"/>
-        </w:rPr>
-      </w:pPr>
-      <w:r>
-        <w:rPr>
-          <w:rFonts w:asciiTheme="minorHAnsi" w:hAnsiTheme="minorHAnsi" w:cstheme="minorHAnsi"/>
-          <w:i/>
-          <w:sz w:val="22"/>
-          <w:szCs w:val="22"/>
-        </w:rPr>
-        <w:t>Natural Language Processing (NLP) and chatterbots</w:t>
-      </w:r>
-    </w:p>
-    <w:p>
-      <w:pPr>
-        <w:pStyle w:val="NormalWeb"/>
-        <w:spacing w:before="240" w:beforeAutospacing="0" w:after="240" w:afterAutospacing="0"/>
-        <w:rPr>
-          <w:rFonts w:asciiTheme="minorHAnsi" w:hAnsiTheme="minorHAnsi" w:cstheme="minorHAnsi"/>
-          <w:sz w:val="22"/>
-          <w:szCs w:val="22"/>
-        </w:rPr>
-      </w:pPr>
-      <w:r>
-        <w:rPr>
-          <w:rFonts w:asciiTheme="minorHAnsi" w:hAnsiTheme="minorHAnsi" w:cstheme="minorHAnsi"/>
-          <w:sz w:val="22"/>
-          <w:szCs w:val="22"/>
-        </w:rPr>
-        <w:t xml:space="preserve">NLP is a form of artificial intelligence (AI) that allows chatbots to understand and respond to the user’s message.  Artificial intelligence is the science of making machines and computers do tasks that require human intelligence.  </w:t>
-      </w:r>
-      <w:proofErr w:type="gramStart"/>
-      <w:r>
-        <w:rPr>
-          <w:rFonts w:asciiTheme="minorHAnsi" w:hAnsiTheme="minorHAnsi" w:cstheme="minorHAnsi"/>
-          <w:sz w:val="22"/>
-          <w:szCs w:val="22"/>
-        </w:rPr>
-        <w:t>So</w:t>
-      </w:r>
-      <w:proofErr w:type="gramEnd"/>
-      <w:r>
-        <w:rPr>
-          <w:rFonts w:asciiTheme="minorHAnsi" w:hAnsiTheme="minorHAnsi" w:cstheme="minorHAnsi"/>
-          <w:sz w:val="22"/>
-          <w:szCs w:val="22"/>
-        </w:rPr>
-        <w:t xml:space="preserve"> NLP essentially falls into the ocean of AI and plays a super important role when it comes to building chatbots.  Without NLP, chatbots </w:t>
-      </w:r>
-      <w:proofErr w:type="gramStart"/>
-      <w:r>
-        <w:rPr>
-          <w:rFonts w:asciiTheme="minorHAnsi" w:hAnsiTheme="minorHAnsi" w:cstheme="minorHAnsi"/>
-          <w:sz w:val="22"/>
-          <w:szCs w:val="22"/>
-        </w:rPr>
-        <w:t>wouldn’t</w:t>
-      </w:r>
-      <w:proofErr w:type="gramEnd"/>
-      <w:r>
-        <w:rPr>
-          <w:rFonts w:asciiTheme="minorHAnsi" w:hAnsiTheme="minorHAnsi" w:cstheme="minorHAnsi"/>
-          <w:sz w:val="22"/>
-          <w:szCs w:val="22"/>
-        </w:rPr>
-        <w:t xml:space="preserve"> be able to differentiate between certain phrases.  For example, we need NLP to help give context to the chatbot so that it understands the difference between “Hi” and “See </w:t>
-      </w:r>
-      <w:proofErr w:type="spellStart"/>
-      <w:r>
-        <w:rPr>
-          <w:rFonts w:asciiTheme="minorHAnsi" w:hAnsiTheme="minorHAnsi" w:cstheme="minorHAnsi"/>
-          <w:sz w:val="22"/>
-          <w:szCs w:val="22"/>
-        </w:rPr>
-        <w:t>ya</w:t>
-      </w:r>
-      <w:proofErr w:type="spellEnd"/>
-      <w:r>
-        <w:rPr>
-          <w:rFonts w:asciiTheme="minorHAnsi" w:hAnsiTheme="minorHAnsi" w:cstheme="minorHAnsi"/>
-          <w:sz w:val="22"/>
-          <w:szCs w:val="22"/>
-        </w:rPr>
-        <w:t>.”</w:t>
-      </w:r>
-    </w:p>
-    <w:p>
-      <w:pPr>
-        <w:pStyle w:val="NormalWeb"/>
-        <w:spacing w:before="240" w:beforeAutospacing="0" w:after="240" w:afterAutospacing="0"/>
-        <w:rPr>
-          <w:rFonts w:asciiTheme="minorHAnsi" w:hAnsiTheme="minorHAnsi" w:cstheme="minorHAnsi"/>
-          <w:sz w:val="22"/>
-          <w:szCs w:val="22"/>
-          <w:u w:val="single"/>
-        </w:rPr>
-      </w:pPr>
-    </w:p>
-    <w:p>
-      <w:pPr>
-        <w:pStyle w:val="NormalWeb"/>
-        <w:spacing w:before="240" w:beforeAutospacing="0" w:after="240" w:afterAutospacing="0"/>
-        <w:rPr>
-          <w:rFonts w:asciiTheme="minorHAnsi" w:hAnsiTheme="minorHAnsi" w:cstheme="minorHAnsi"/>
-          <w:sz w:val="22"/>
-          <w:szCs w:val="22"/>
-          <w:u w:val="single"/>
-        </w:rPr>
-      </w:pPr>
-    </w:p>
-    <w:p>
-      <w:pPr>
-        <w:pStyle w:val="NormalWeb"/>
-        <w:spacing w:before="240" w:beforeAutospacing="0" w:after="240" w:afterAutospacing="0"/>
-        <w:rPr>
-          <w:rFonts w:asciiTheme="minorHAnsi" w:hAnsiTheme="minorHAnsi" w:cstheme="minorHAnsi"/>
-          <w:sz w:val="22"/>
-          <w:szCs w:val="22"/>
-          <w:u w:val="single"/>
-        </w:rPr>
-      </w:pPr>
-      <w:r>
-        <w:rPr>
-          <w:rFonts w:asciiTheme="minorHAnsi" w:hAnsiTheme="minorHAnsi" w:cstheme="minorHAnsi"/>
-          <w:sz w:val="22"/>
-          <w:szCs w:val="22"/>
-          <w:u w:val="single"/>
-        </w:rPr>
-        <w:t>What is the likely impact? (300 words)</w:t>
-      </w:r>
-    </w:p>
-    <w:p>
-      <w:pPr>
-        <w:pStyle w:val="NormalWeb"/>
-        <w:spacing w:before="240" w:beforeAutospacing="0" w:after="240" w:afterAutospacing="0"/>
-        <w:rPr>
-          <w:rFonts w:asciiTheme="minorHAnsi" w:hAnsiTheme="minorHAnsi" w:cstheme="minorHAnsi"/>
-          <w:i/>
-          <w:sz w:val="22"/>
-          <w:szCs w:val="22"/>
-        </w:rPr>
-      </w:pPr>
-      <w:r>
-        <w:rPr>
-          <w:rFonts w:asciiTheme="minorHAnsi" w:hAnsiTheme="minorHAnsi" w:cstheme="minorHAnsi"/>
-          <w:i/>
-          <w:sz w:val="22"/>
-          <w:szCs w:val="22"/>
-        </w:rPr>
-        <w:t>Clouds, services, servers</w:t>
-      </w:r>
-    </w:p>
-    <w:p>
-      <w:pPr>
-        <w:pStyle w:val="NormalWeb"/>
-        <w:spacing w:before="240" w:beforeAutospacing="0" w:after="240" w:afterAutospacing="0"/>
-        <w:rPr>
-          <w:rFonts w:asciiTheme="minorHAnsi" w:hAnsiTheme="minorHAnsi" w:cstheme="minorHAnsi"/>
-          <w:sz w:val="22"/>
-          <w:szCs w:val="22"/>
-        </w:rPr>
-      </w:pPr>
-      <w:r>
-        <w:rPr>
-          <w:rFonts w:asciiTheme="minorHAnsi" w:hAnsiTheme="minorHAnsi" w:cstheme="minorHAnsi"/>
-          <w:sz w:val="22"/>
-          <w:szCs w:val="22"/>
-        </w:rPr>
-        <w:lastRenderedPageBreak/>
-        <w:t xml:space="preserve">Over the past two decades, the cloud computing model has </w:t>
-      </w:r>
-      <w:proofErr w:type="gramStart"/>
-      <w:r>
-        <w:rPr>
-          <w:rFonts w:asciiTheme="minorHAnsi" w:hAnsiTheme="minorHAnsi" w:cstheme="minorHAnsi"/>
-          <w:sz w:val="22"/>
-          <w:szCs w:val="22"/>
-        </w:rPr>
-        <w:t>change</w:t>
-      </w:r>
-      <w:proofErr w:type="gramEnd"/>
-      <w:r>
-        <w:rPr>
-          <w:rFonts w:asciiTheme="minorHAnsi" w:hAnsiTheme="minorHAnsi" w:cstheme="minorHAnsi"/>
-          <w:sz w:val="22"/>
-          <w:szCs w:val="22"/>
-        </w:rPr>
-        <w:t xml:space="preserve"> the way that most enterprise organisations manage their information technology systems and resources.  In the pas a company that want to develop IT capabilities was required to establish its own on-premises IT infrastructure.  That meant leasing a data centre, bearing the up-front capital costs of new computer equipment and developing in-house capabilities to develop and maintain applications.  For many small and medium sized organisations, the massive technical and financial requirements of building and maintain IT infrastructure were cost-prohibitive.</w:t>
-      </w:r>
-    </w:p>
-    <w:p>
-      <w:pPr>
-        <w:pStyle w:val="NormalWeb"/>
-        <w:spacing w:before="240" w:beforeAutospacing="0" w:after="240" w:afterAutospacing="0"/>
-        <w:rPr>
-          <w:rFonts w:asciiTheme="minorHAnsi" w:hAnsiTheme="minorHAnsi" w:cstheme="minorHAnsi"/>
-          <w:sz w:val="22"/>
-          <w:szCs w:val="22"/>
-        </w:rPr>
-      </w:pPr>
-      <w:r>
-        <w:rPr>
-          <w:rFonts w:asciiTheme="minorHAnsi" w:hAnsiTheme="minorHAnsi" w:cstheme="minorHAnsi"/>
-          <w:sz w:val="22"/>
-          <w:szCs w:val="22"/>
-        </w:rPr>
-        <w:t>Cloud computing has created the opportunity for organisations to access the data storage and computing capabilities that they require, on an as-needed basis and with a signif</w:t>
-      </w:r>
-      <w:r>
-        <w:rPr>
-          <w:rFonts w:asciiTheme="minorHAnsi" w:hAnsiTheme="minorHAnsi" w:cstheme="minorHAnsi"/>
-          <w:sz w:val="22"/>
-          <w:szCs w:val="22"/>
-        </w:rPr>
-        <w:t>icantly reduced up-front cost, i</w:t>
-      </w:r>
-      <w:r>
-        <w:rPr>
-          <w:rFonts w:asciiTheme="minorHAnsi" w:hAnsiTheme="minorHAnsi" w:cstheme="minorHAnsi"/>
-          <w:sz w:val="22"/>
-          <w:szCs w:val="22"/>
-        </w:rPr>
-        <w:t>nstead of establishing their own on-premise IT infrastructure, a company can pay to rent cloud infrastructure and the related capabilities and components from a third-party cloud service provider such as Amazon Web Services (AWS), or Google Cloud Platform.</w:t>
-      </w:r>
-    </w:p>
-    <w:p>
-      <w:pPr>
-        <w:pStyle w:val="NormalWeb"/>
-        <w:spacing w:before="240" w:beforeAutospacing="0" w:after="240" w:afterAutospacing="0"/>
-        <w:rPr>
-          <w:rFonts w:asciiTheme="minorHAnsi" w:hAnsiTheme="minorHAnsi" w:cstheme="minorHAnsi"/>
-          <w:sz w:val="22"/>
-          <w:szCs w:val="22"/>
-        </w:rPr>
-      </w:pPr>
-    </w:p>
-    <w:p>
-      <w:pPr>
-        <w:pStyle w:val="NormalWeb"/>
-        <w:spacing w:before="240" w:beforeAutospacing="0" w:after="240" w:afterAutospacing="0"/>
-        <w:rPr>
-          <w:rFonts w:asciiTheme="minorHAnsi" w:hAnsiTheme="minorHAnsi" w:cstheme="minorHAnsi"/>
-          <w:i/>
-          <w:sz w:val="22"/>
-          <w:szCs w:val="22"/>
-        </w:rPr>
-      </w:pPr>
-      <w:r>
-        <w:rPr>
-          <w:rFonts w:asciiTheme="minorHAnsi" w:hAnsiTheme="minorHAnsi" w:cstheme="minorHAnsi"/>
-          <w:i/>
-          <w:sz w:val="22"/>
-          <w:szCs w:val="22"/>
-        </w:rPr>
-        <w:t>Cybersecurity</w:t>
-      </w:r>
-    </w:p>
-    <w:p>
-      <w:pPr>
-        <w:pStyle w:val="NormalWeb"/>
-        <w:spacing w:before="240" w:beforeAutospacing="0" w:after="240" w:afterAutospacing="0"/>
-        <w:rPr>
-          <w:rFonts w:asciiTheme="minorHAnsi" w:hAnsiTheme="minorHAnsi" w:cstheme="minorHAnsi"/>
-          <w:sz w:val="22"/>
-          <w:szCs w:val="22"/>
-        </w:rPr>
-      </w:pPr>
-      <w:r>
-        <w:rPr>
-          <w:rFonts w:asciiTheme="minorHAnsi" w:hAnsiTheme="minorHAnsi" w:cstheme="minorHAnsi"/>
-          <w:sz w:val="22"/>
-          <w:szCs w:val="22"/>
-        </w:rPr>
-        <w:t xml:space="preserve">While cyber security tactics are evolving, so are successful </w:t>
-      </w:r>
-      <w:proofErr w:type="spellStart"/>
-      <w:r>
-        <w:rPr>
-          <w:rFonts w:asciiTheme="minorHAnsi" w:hAnsiTheme="minorHAnsi" w:cstheme="minorHAnsi"/>
-          <w:sz w:val="22"/>
-          <w:szCs w:val="22"/>
-        </w:rPr>
-        <w:t>cyber attacks</w:t>
-      </w:r>
-      <w:proofErr w:type="spellEnd"/>
-      <w:r>
-        <w:rPr>
-          <w:rFonts w:asciiTheme="minorHAnsi" w:hAnsiTheme="minorHAnsi" w:cstheme="minorHAnsi"/>
-          <w:sz w:val="22"/>
-          <w:szCs w:val="22"/>
-        </w:rPr>
-        <w:t xml:space="preserve"> which if successful can cause major damage to your business.  Cyber security threats </w:t>
-      </w:r>
-      <w:proofErr w:type="gramStart"/>
-      <w:r>
-        <w:rPr>
-          <w:rFonts w:asciiTheme="minorHAnsi" w:hAnsiTheme="minorHAnsi" w:cstheme="minorHAnsi"/>
-          <w:sz w:val="22"/>
-          <w:szCs w:val="22"/>
-        </w:rPr>
-        <w:t>don’t</w:t>
-      </w:r>
-      <w:proofErr w:type="gramEnd"/>
-      <w:r>
-        <w:rPr>
-          <w:rFonts w:asciiTheme="minorHAnsi" w:hAnsiTheme="minorHAnsi" w:cstheme="minorHAnsi"/>
-          <w:sz w:val="22"/>
-          <w:szCs w:val="22"/>
-        </w:rPr>
-        <w:t xml:space="preserve"> discriminate – all individuals and organisations that use networks are potential targets.</w:t>
-      </w:r>
-    </w:p>
-    <w:p>
-      <w:pPr>
-        <w:pStyle w:val="NormalWeb"/>
-        <w:spacing w:before="240" w:beforeAutospacing="0" w:after="240" w:afterAutospacing="0"/>
-        <w:rPr>
-          <w:rFonts w:asciiTheme="minorHAnsi" w:hAnsiTheme="minorHAnsi" w:cstheme="minorHAnsi"/>
-          <w:sz w:val="22"/>
-          <w:szCs w:val="22"/>
-        </w:rPr>
-      </w:pPr>
-      <w:r>
-        <w:rPr>
-          <w:rFonts w:asciiTheme="minorHAnsi" w:hAnsiTheme="minorHAnsi" w:cstheme="minorHAnsi"/>
-          <w:sz w:val="22"/>
-          <w:szCs w:val="22"/>
-        </w:rPr>
-        <w:t>Lack of cyber security can impact on substantial financial loss arising from theft of corporate information, financial information (</w:t>
-      </w:r>
-      <w:proofErr w:type="spellStart"/>
-      <w:r>
-        <w:rPr>
-          <w:rFonts w:asciiTheme="minorHAnsi" w:hAnsiTheme="minorHAnsi" w:cstheme="minorHAnsi"/>
-          <w:sz w:val="22"/>
-          <w:szCs w:val="22"/>
-        </w:rPr>
-        <w:t>eg</w:t>
-      </w:r>
-      <w:proofErr w:type="spellEnd"/>
-      <w:r>
-        <w:rPr>
-          <w:rFonts w:asciiTheme="minorHAnsi" w:hAnsiTheme="minorHAnsi" w:cstheme="minorHAnsi"/>
-          <w:sz w:val="22"/>
-          <w:szCs w:val="22"/>
-        </w:rPr>
-        <w:t xml:space="preserve"> bank details or credit card details), theft of money, disruption of trading and loss of business or contract. Reputational damage and erode the trust your customers have for you which can lead to loss of customers, sales and reduction in profits.</w:t>
-      </w:r>
-    </w:p>
-    <w:p>
-      <w:pPr>
-        <w:pStyle w:val="NormalWeb"/>
-        <w:spacing w:before="240" w:beforeAutospacing="0" w:after="240" w:afterAutospacing="0"/>
-        <w:rPr>
-          <w:rFonts w:asciiTheme="minorHAnsi" w:hAnsiTheme="minorHAnsi" w:cstheme="minorHAnsi"/>
-          <w:sz w:val="22"/>
-          <w:szCs w:val="22"/>
-        </w:rPr>
-      </w:pPr>
-      <w:r>
-        <w:rPr>
-          <w:rFonts w:asciiTheme="minorHAnsi" w:hAnsiTheme="minorHAnsi" w:cstheme="minorHAnsi"/>
-          <w:sz w:val="22"/>
-          <w:szCs w:val="22"/>
-        </w:rPr>
-        <w:t>Data protection and privacy laws require you manage the security of all personal data you hold – whether on your staff or your customers. If this data is accidentally or deliberately compromised, and you have failed to deploy appropriate security measures, you may face fines and regulatory sanctions.</w:t>
-      </w:r>
-    </w:p>
-    <w:p>
-      <w:pPr>
-        <w:pStyle w:val="NormalWeb"/>
-        <w:spacing w:before="240" w:beforeAutospacing="0" w:after="240" w:afterAutospacing="0"/>
-        <w:rPr>
-          <w:rFonts w:asciiTheme="minorHAnsi" w:hAnsiTheme="minorHAnsi" w:cstheme="minorHAnsi"/>
-          <w:sz w:val="22"/>
-          <w:szCs w:val="22"/>
-        </w:rPr>
-      </w:pPr>
-    </w:p>
-    <w:p>
-      <w:pPr>
-        <w:pStyle w:val="NormalWeb"/>
-        <w:spacing w:before="240" w:beforeAutospacing="0" w:after="240" w:afterAutospacing="0"/>
-        <w:rPr>
-          <w:rFonts w:asciiTheme="minorHAnsi" w:hAnsiTheme="minorHAnsi" w:cstheme="minorHAnsi"/>
-          <w:i/>
-          <w:sz w:val="22"/>
-          <w:szCs w:val="22"/>
-        </w:rPr>
-      </w:pPr>
-      <w:r>
-        <w:rPr>
-          <w:rFonts w:asciiTheme="minorHAnsi" w:hAnsiTheme="minorHAnsi" w:cstheme="minorHAnsi"/>
-          <w:i/>
-          <w:sz w:val="22"/>
-          <w:szCs w:val="22"/>
-        </w:rPr>
-        <w:t>Blockchain and cryptocurrencies</w:t>
-      </w:r>
-    </w:p>
-    <w:p>
-      <w:pPr>
-        <w:pStyle w:val="NormalWeb"/>
-        <w:shd w:val="clear" w:color="auto" w:fill="FFFFFF"/>
-        <w:rPr>
-          <w:rFonts w:asciiTheme="minorHAnsi" w:hAnsiTheme="minorHAnsi" w:cstheme="minorHAnsi"/>
-          <w:sz w:val="22"/>
-          <w:szCs w:val="22"/>
-        </w:rPr>
-      </w:pPr>
-      <w:r>
-        <w:rPr>
-          <w:rFonts w:asciiTheme="minorHAnsi" w:hAnsiTheme="minorHAnsi" w:cstheme="minorHAnsi"/>
-          <w:sz w:val="22"/>
-          <w:szCs w:val="22"/>
-        </w:rPr>
-        <w:t>Blockchain technology has massive possibilities that will impact the future as we know it, and 80% of banking experts say that the blockchain technology will cause many changes in the next 20 years.  Blockchain will change the way we handle and manage online transactions which will more than likely disrupt the banking and financial industry.</w:t>
-      </w:r>
-      <w:r>
-        <w:rPr>
-          <w:rFonts w:asciiTheme="minorHAnsi" w:hAnsiTheme="minorHAnsi" w:cstheme="minorHAnsi"/>
-          <w:sz w:val="22"/>
-          <w:szCs w:val="22"/>
-        </w:rPr>
-        <w:t xml:space="preserve">  </w:t>
-      </w:r>
-      <w:r>
-        <w:rPr>
-          <w:rFonts w:asciiTheme="minorHAnsi" w:hAnsiTheme="minorHAnsi" w:cstheme="minorHAnsi"/>
-          <w:sz w:val="22"/>
-          <w:szCs w:val="22"/>
-        </w:rPr>
-        <w:t>Any transactions that are carried out through the blockchain system are much more secure and transparent.</w:t>
-      </w:r>
-    </w:p>
-    <w:p>
-      <w:pPr>
-        <w:pStyle w:val="NormalWeb"/>
-        <w:shd w:val="clear" w:color="auto" w:fill="FFFFFF"/>
-        <w:rPr>
-          <w:rFonts w:asciiTheme="minorHAnsi" w:hAnsiTheme="minorHAnsi" w:cstheme="minorHAnsi"/>
-          <w:sz w:val="22"/>
-          <w:szCs w:val="22"/>
-        </w:rPr>
-      </w:pPr>
-      <w:r>
-        <w:rPr>
-          <w:rFonts w:asciiTheme="minorHAnsi" w:hAnsiTheme="minorHAnsi" w:cstheme="minorHAnsi"/>
-          <w:sz w:val="22"/>
-          <w:szCs w:val="22"/>
-        </w:rPr>
-        <w:t xml:space="preserve">Businesses would be prone to using the blockchain system because of its various benefits. These benefits include time and cost efficiency, </w:t>
-      </w:r>
-      <w:proofErr w:type="gramStart"/>
-      <w:r>
-        <w:rPr>
-          <w:rFonts w:asciiTheme="minorHAnsi" w:hAnsiTheme="minorHAnsi" w:cstheme="minorHAnsi"/>
-          <w:sz w:val="22"/>
-          <w:szCs w:val="22"/>
-        </w:rPr>
-        <w:t>time-saving</w:t>
-      </w:r>
-      <w:proofErr w:type="gramEnd"/>
-      <w:r>
-        <w:rPr>
-          <w:rFonts w:asciiTheme="minorHAnsi" w:hAnsiTheme="minorHAnsi" w:cstheme="minorHAnsi"/>
-          <w:sz w:val="22"/>
-          <w:szCs w:val="22"/>
-        </w:rPr>
-        <w:t xml:space="preserve"> (and time is money in business), privacy, security, fraud reduction, smart contracts, record keeping, and decentralization. Besides, blockchain storage costs can</w:t>
-      </w:r>
-      <w:r>
-        <w:rPr>
-          <w:rFonts w:asciiTheme="minorHAnsi" w:hAnsiTheme="minorHAnsi" w:cstheme="minorHAnsi"/>
-          <w:sz w:val="22"/>
-          <w:szCs w:val="22"/>
-        </w:rPr>
-        <w:t xml:space="preserve"> reduce the price of cloud computing</w:t>
-      </w:r>
-      <w:r>
-        <w:rPr>
-          <w:rFonts w:asciiTheme="minorHAnsi" w:hAnsiTheme="minorHAnsi" w:cstheme="minorHAnsi"/>
-          <w:sz w:val="22"/>
-          <w:szCs w:val="22"/>
-        </w:rPr>
-        <w:t> up to 50%-100%. Why would a business avoid using blockchain technology?</w:t>
-      </w:r>
-    </w:p>
-    <w:p>
-      <w:pPr>
-        <w:pStyle w:val="NormalWeb"/>
-        <w:shd w:val="clear" w:color="auto" w:fill="FFFFFF"/>
-        <w:rPr>
-          <w:rFonts w:asciiTheme="minorHAnsi" w:hAnsiTheme="minorHAnsi" w:cstheme="minorHAnsi"/>
-          <w:sz w:val="22"/>
-          <w:szCs w:val="22"/>
-        </w:rPr>
-      </w:pPr>
-      <w:r>
-        <w:rPr>
-          <w:rFonts w:asciiTheme="minorHAnsi" w:hAnsiTheme="minorHAnsi" w:cstheme="minorHAnsi"/>
-          <w:sz w:val="22"/>
-          <w:szCs w:val="22"/>
-        </w:rPr>
-        <w:t>Some businesses have already</w:t>
-      </w:r>
-      <w:r>
-        <w:rPr>
-          <w:rFonts w:asciiTheme="minorHAnsi" w:hAnsiTheme="minorHAnsi" w:cstheme="minorHAnsi"/>
-          <w:sz w:val="22"/>
-          <w:szCs w:val="22"/>
-        </w:rPr>
-        <w:t xml:space="preserve"> started to implement and utilis</w:t>
-      </w:r>
-      <w:r>
-        <w:rPr>
-          <w:rFonts w:asciiTheme="minorHAnsi" w:hAnsiTheme="minorHAnsi" w:cstheme="minorHAnsi"/>
-          <w:sz w:val="22"/>
-          <w:szCs w:val="22"/>
-        </w:rPr>
-        <w:t xml:space="preserve">e this technology. For those who </w:t>
-      </w:r>
-      <w:proofErr w:type="gramStart"/>
-      <w:r>
-        <w:rPr>
-          <w:rFonts w:asciiTheme="minorHAnsi" w:hAnsiTheme="minorHAnsi" w:cstheme="minorHAnsi"/>
-          <w:sz w:val="22"/>
-          <w:szCs w:val="22"/>
-        </w:rPr>
-        <w:t>haven’t</w:t>
-      </w:r>
-      <w:proofErr w:type="gramEnd"/>
-      <w:r>
-        <w:rPr>
-          <w:rFonts w:asciiTheme="minorHAnsi" w:hAnsiTheme="minorHAnsi" w:cstheme="minorHAnsi"/>
-          <w:sz w:val="22"/>
-          <w:szCs w:val="22"/>
-        </w:rPr>
-        <w:t>, it is only a matter of time until the trend catches on. Business such as banks and insurance are ones that blockchain would benefit in a significant way.</w:t>
-      </w:r>
-      <w:r>
-        <w:rPr>
-          <w:rFonts w:asciiTheme="minorHAnsi" w:hAnsiTheme="minorHAnsi" w:cstheme="minorHAnsi"/>
-          <w:sz w:val="22"/>
-          <w:szCs w:val="22"/>
-        </w:rPr>
-        <w:t xml:space="preserve">  </w:t>
-      </w:r>
-      <w:r>
-        <w:rPr>
-          <w:rFonts w:asciiTheme="minorHAnsi" w:hAnsiTheme="minorHAnsi" w:cstheme="minorHAnsi"/>
-          <w:sz w:val="22"/>
-          <w:szCs w:val="22"/>
-        </w:rPr>
-        <w:t xml:space="preserve">For now, the benefits seem to outweigh the negatives, but this will remain to </w:t>
-      </w:r>
-      <w:proofErr w:type="gramStart"/>
-      <w:r>
-        <w:rPr>
-          <w:rFonts w:asciiTheme="minorHAnsi" w:hAnsiTheme="minorHAnsi" w:cstheme="minorHAnsi"/>
-          <w:sz w:val="22"/>
-          <w:szCs w:val="22"/>
-        </w:rPr>
-        <w:t>be seen as</w:t>
-      </w:r>
-      <w:proofErr w:type="gramEnd"/>
-      <w:r>
-        <w:rPr>
-          <w:rFonts w:asciiTheme="minorHAnsi" w:hAnsiTheme="minorHAnsi" w:cstheme="minorHAnsi"/>
-          <w:sz w:val="22"/>
-          <w:szCs w:val="22"/>
-        </w:rPr>
-        <w:t xml:space="preserve"> this technology gets carried out over the next couple </w:t>
-      </w:r>
-      <w:r>
-        <w:rPr>
-          <w:rFonts w:asciiTheme="minorHAnsi" w:hAnsiTheme="minorHAnsi" w:cstheme="minorHAnsi"/>
-          <w:sz w:val="22"/>
-          <w:szCs w:val="22"/>
-        </w:rPr>
-        <w:lastRenderedPageBreak/>
-        <w:t xml:space="preserve">of years. One thing is for sure, the world as we know it will </w:t>
-      </w:r>
-      <w:proofErr w:type="gramStart"/>
-      <w:r>
-        <w:rPr>
-          <w:rFonts w:asciiTheme="minorHAnsi" w:hAnsiTheme="minorHAnsi" w:cstheme="minorHAnsi"/>
-          <w:sz w:val="22"/>
-          <w:szCs w:val="22"/>
-        </w:rPr>
-        <w:t>definitely be</w:t>
-      </w:r>
-      <w:proofErr w:type="gramEnd"/>
-      <w:r>
-        <w:rPr>
-          <w:rFonts w:asciiTheme="minorHAnsi" w:hAnsiTheme="minorHAnsi" w:cstheme="minorHAnsi"/>
-          <w:sz w:val="22"/>
-          <w:szCs w:val="22"/>
-        </w:rPr>
-        <w:t xml:space="preserve"> changing whether we like it or not.</w:t>
-      </w:r>
-    </w:p>
-    <w:p>
-      <w:pPr>
-        <w:pStyle w:val="NormalWeb"/>
-        <w:shd w:val="clear" w:color="auto" w:fill="FFFFFF"/>
-        <w:rPr>
-          <w:rFonts w:asciiTheme="minorHAnsi" w:hAnsiTheme="minorHAnsi" w:cstheme="minorHAnsi"/>
-          <w:sz w:val="22"/>
-          <w:szCs w:val="22"/>
-        </w:rPr>
-      </w:pPr>
-    </w:p>
-    <w:p>
-      <w:pPr>
-        <w:pStyle w:val="NormalWeb"/>
-        <w:shd w:val="clear" w:color="auto" w:fill="FFFFFF"/>
-        <w:rPr>
-          <w:rFonts w:asciiTheme="minorHAnsi" w:hAnsiTheme="minorHAnsi" w:cstheme="minorHAnsi"/>
-          <w:i/>
-          <w:sz w:val="22"/>
-          <w:szCs w:val="22"/>
-        </w:rPr>
-      </w:pPr>
-      <w:r>
-        <w:rPr>
-          <w:rFonts w:asciiTheme="minorHAnsi" w:hAnsiTheme="minorHAnsi" w:cstheme="minorHAnsi"/>
-          <w:i/>
-          <w:sz w:val="22"/>
-          <w:szCs w:val="22"/>
-        </w:rPr>
-        <w:t>Natural Language Processing (NLP) and chatterbots</w:t>
-      </w:r>
-    </w:p>
-    <w:p>
-      <w:pPr>
-        <w:pStyle w:val="NormalWeb"/>
-        <w:shd w:val="clear" w:color="auto" w:fill="FFFFFF"/>
-        <w:rPr>
-          <w:rFonts w:asciiTheme="minorHAnsi" w:hAnsiTheme="minorHAnsi" w:cstheme="minorHAnsi"/>
-          <w:sz w:val="22"/>
-          <w:szCs w:val="22"/>
-        </w:rPr>
-      </w:pPr>
-      <w:r>
-        <w:rPr>
-          <w:rFonts w:asciiTheme="minorHAnsi" w:hAnsiTheme="minorHAnsi" w:cstheme="minorHAnsi"/>
-          <w:sz w:val="22"/>
-          <w:szCs w:val="22"/>
-        </w:rPr>
-        <w:t xml:space="preserve">Chatbots have become highly imperative for businesses to gain recognition in today’s competitive market.  Brands </w:t>
-      </w:r>
-      <w:proofErr w:type="gramStart"/>
-      <w:r>
-        <w:rPr>
-          <w:rFonts w:asciiTheme="minorHAnsi" w:hAnsiTheme="minorHAnsi" w:cstheme="minorHAnsi"/>
-          <w:sz w:val="22"/>
-          <w:szCs w:val="22"/>
-        </w:rPr>
-        <w:t>are able to</w:t>
-      </w:r>
-      <w:proofErr w:type="gramEnd"/>
-      <w:r>
-        <w:rPr>
-          <w:rFonts w:asciiTheme="minorHAnsi" w:hAnsiTheme="minorHAnsi" w:cstheme="minorHAnsi"/>
-          <w:sz w:val="22"/>
-          <w:szCs w:val="22"/>
-        </w:rPr>
-        <w:t xml:space="preserve"> connect with their clients and interact with them in a personal way via chatbots.  With the potential of chatbots to provide customer service like </w:t>
-      </w:r>
-      <w:proofErr w:type="gramStart"/>
-      <w:r>
-        <w:rPr>
-          <w:rFonts w:asciiTheme="minorHAnsi" w:hAnsiTheme="minorHAnsi" w:cstheme="minorHAnsi"/>
-          <w:sz w:val="22"/>
-          <w:szCs w:val="22"/>
-        </w:rPr>
-        <w:t>never before</w:t>
-      </w:r>
-      <w:proofErr w:type="gramEnd"/>
-      <w:r>
-        <w:rPr>
-          <w:rFonts w:asciiTheme="minorHAnsi" w:hAnsiTheme="minorHAnsi" w:cstheme="minorHAnsi"/>
-          <w:sz w:val="22"/>
-          <w:szCs w:val="22"/>
-        </w:rPr>
-        <w:t xml:space="preserve">, brands are able to increase sales.  As a result, chatbots can provide opportunities to improve brand engagement, help enterprises achieve business growth and make financial gains. Not only businesses but also customers are loving this technology.  The hassles of waiting for long hours to get in touch with customers care executives get eliminated. Chatbots can provide answers to customers even during non-operational hours.  Due to chatbot’s prompt replies and 24/7 availability 69 percent of customers today prefer conversing with chatbots rather than humans, therefore chatbots have become a must have for business to survive.  Can’t help </w:t>
-      </w:r>
-      <w:proofErr w:type="gramStart"/>
-      <w:r>
-        <w:rPr>
-          <w:rFonts w:asciiTheme="minorHAnsi" w:hAnsiTheme="minorHAnsi" w:cstheme="minorHAnsi"/>
-          <w:sz w:val="22"/>
-          <w:szCs w:val="22"/>
-        </w:rPr>
-        <w:t>highlight</w:t>
-      </w:r>
-      <w:proofErr w:type="gramEnd"/>
-      <w:r>
-        <w:rPr>
-          <w:rFonts w:asciiTheme="minorHAnsi" w:hAnsiTheme="minorHAnsi" w:cstheme="minorHAnsi"/>
-          <w:sz w:val="22"/>
-          <w:szCs w:val="22"/>
-        </w:rPr>
-        <w:t xml:space="preserve"> the importance of NLP here.</w:t>
-      </w:r>
-    </w:p>
-    <w:p>
-      <w:pPr>
-        <w:pStyle w:val="NormalWeb"/>
-        <w:spacing w:before="240" w:beforeAutospacing="0" w:after="240" w:afterAutospacing="0"/>
-        <w:rPr>
-          <w:rFonts w:asciiTheme="minorHAnsi" w:hAnsiTheme="minorHAnsi" w:cstheme="minorHAnsi"/>
-          <w:sz w:val="22"/>
-          <w:szCs w:val="22"/>
-        </w:rPr>
-      </w:pPr>
-    </w:p>
-    <w:p>
-      <w:pPr>
-        <w:pStyle w:val="NormalWeb"/>
-        <w:spacing w:before="240" w:beforeAutospacing="0" w:after="240" w:afterAutospacing="0"/>
-        <w:rPr>
-          <w:rFonts w:asciiTheme="minorHAnsi" w:hAnsiTheme="minorHAnsi" w:cstheme="minorHAnsi"/>
-          <w:sz w:val="22"/>
-          <w:szCs w:val="22"/>
-          <w:u w:val="single"/>
-        </w:rPr>
-      </w:pPr>
-      <w:r>
-        <w:rPr>
-          <w:rFonts w:asciiTheme="minorHAnsi" w:hAnsiTheme="minorHAnsi" w:cstheme="minorHAnsi"/>
-          <w:sz w:val="22"/>
-          <w:szCs w:val="22"/>
-          <w:u w:val="single"/>
-        </w:rPr>
-        <w:t>How will this affect you? (300 words)</w:t>
-      </w:r>
-    </w:p>
-    <w:p>
-      <w:pPr>
-        <w:pStyle w:val="NormalWeb"/>
-        <w:spacing w:before="240" w:beforeAutospacing="0" w:after="240" w:afterAutospacing="0"/>
-        <w:rPr>
-          <w:rFonts w:asciiTheme="minorHAnsi" w:hAnsiTheme="minorHAnsi" w:cstheme="minorHAnsi"/>
-          <w:i/>
-          <w:sz w:val="22"/>
-          <w:szCs w:val="22"/>
-        </w:rPr>
-      </w:pPr>
-      <w:r>
-        <w:rPr>
-          <w:rFonts w:asciiTheme="minorHAnsi" w:hAnsiTheme="minorHAnsi" w:cstheme="minorHAnsi"/>
-          <w:i/>
-          <w:sz w:val="22"/>
-          <w:szCs w:val="22"/>
-        </w:rPr>
-        <w:t>Clouds, services, servers</w:t>
-      </w:r>
-    </w:p>
-    <w:p>
-      <w:pPr>
-        <w:pStyle w:val="NormalWeb"/>
-        <w:spacing w:before="240" w:beforeAutospacing="0" w:after="240" w:afterAutospacing="0"/>
-        <w:rPr>
-          <w:rFonts w:asciiTheme="minorHAnsi" w:hAnsiTheme="minorHAnsi" w:cstheme="minorHAnsi"/>
-          <w:sz w:val="22"/>
-          <w:szCs w:val="22"/>
-        </w:rPr>
-      </w:pPr>
-      <w:r>
-        <w:rPr>
-          <w:rFonts w:asciiTheme="minorHAnsi" w:hAnsiTheme="minorHAnsi" w:cstheme="minorHAnsi"/>
-          <w:sz w:val="22"/>
-          <w:szCs w:val="22"/>
-        </w:rPr>
-        <w:t xml:space="preserve">The cloud is a term we talk about in our lives today and is a part of just about everything we do.  </w:t>
-      </w:r>
-    </w:p>
-    <w:p>
-      <w:pPr>
-        <w:pStyle w:val="NormalWeb"/>
-        <w:spacing w:before="240" w:beforeAutospacing="0" w:after="240" w:afterAutospacing="0"/>
-        <w:rPr>
-          <w:rFonts w:asciiTheme="minorHAnsi" w:hAnsiTheme="minorHAnsi" w:cstheme="minorHAnsi"/>
-          <w:sz w:val="22"/>
-          <w:szCs w:val="22"/>
-        </w:rPr>
-      </w:pPr>
-      <w:r>
-        <w:rPr>
-          <w:rFonts w:asciiTheme="minorHAnsi" w:hAnsiTheme="minorHAnsi" w:cstheme="minorHAnsi"/>
-          <w:sz w:val="22"/>
-          <w:szCs w:val="22"/>
-        </w:rPr>
-        <w:t xml:space="preserve">Social media with Facebook, LinkedIn, Twitter, Instagram and Pinterest, there is a social media platform for everyone (15 million Australians are participating in one social network or another). </w:t>
-      </w:r>
-      <w:proofErr w:type="gramStart"/>
-      <w:r>
-        <w:rPr>
-          <w:rFonts w:asciiTheme="minorHAnsi" w:hAnsiTheme="minorHAnsi" w:cstheme="minorHAnsi"/>
-          <w:sz w:val="22"/>
-          <w:szCs w:val="22"/>
-        </w:rPr>
-        <w:t>All of</w:t>
-      </w:r>
-      <w:proofErr w:type="gramEnd"/>
-      <w:r>
-        <w:rPr>
-          <w:rFonts w:asciiTheme="minorHAnsi" w:hAnsiTheme="minorHAnsi" w:cstheme="minorHAnsi"/>
-          <w:sz w:val="22"/>
-          <w:szCs w:val="22"/>
-        </w:rPr>
-        <w:t xml:space="preserve"> these social networks are cloud-based services and store user information in the cloud.</w:t>
-      </w:r>
-    </w:p>
-    <w:p>
-      <w:pPr>
-        <w:pStyle w:val="NormalWeb"/>
-        <w:spacing w:before="240" w:beforeAutospacing="0" w:after="240" w:afterAutospacing="0"/>
-        <w:rPr>
-          <w:rFonts w:asciiTheme="minorHAnsi" w:hAnsiTheme="minorHAnsi" w:cstheme="minorHAnsi"/>
-          <w:sz w:val="22"/>
-          <w:szCs w:val="22"/>
-        </w:rPr>
-      </w:pPr>
-      <w:r>
-        <w:rPr>
-          <w:rFonts w:asciiTheme="minorHAnsi" w:hAnsiTheme="minorHAnsi" w:cstheme="minorHAnsi"/>
-          <w:sz w:val="22"/>
-          <w:szCs w:val="22"/>
-        </w:rPr>
-        <w:t xml:space="preserve">Entertainment for watching Netflix or YouTube, use Spotify to stream your music, or play games online, </w:t>
-      </w:r>
-      <w:proofErr w:type="gramStart"/>
-      <w:r>
-        <w:rPr>
-          <w:rFonts w:asciiTheme="minorHAnsi" w:hAnsiTheme="minorHAnsi" w:cstheme="minorHAnsi"/>
-          <w:sz w:val="22"/>
-          <w:szCs w:val="22"/>
-        </w:rPr>
-        <w:t>you’re</w:t>
-      </w:r>
-      <w:proofErr w:type="gramEnd"/>
-      <w:r>
-        <w:rPr>
-          <w:rFonts w:asciiTheme="minorHAnsi" w:hAnsiTheme="minorHAnsi" w:cstheme="minorHAnsi"/>
-          <w:sz w:val="22"/>
-          <w:szCs w:val="22"/>
-        </w:rPr>
-        <w:t xml:space="preserve"> using the cloud.</w:t>
-      </w:r>
-    </w:p>
-    <w:p>
-      <w:pPr>
-        <w:pStyle w:val="NormalWeb"/>
-        <w:spacing w:before="240" w:beforeAutospacing="0" w:after="240" w:afterAutospacing="0"/>
-        <w:rPr>
-          <w:rFonts w:asciiTheme="minorHAnsi" w:hAnsiTheme="minorHAnsi" w:cstheme="minorHAnsi"/>
-          <w:sz w:val="22"/>
-          <w:szCs w:val="22"/>
-        </w:rPr>
-      </w:pPr>
-      <w:r>
-        <w:rPr>
-          <w:rFonts w:asciiTheme="minorHAnsi" w:hAnsiTheme="minorHAnsi" w:cstheme="minorHAnsi"/>
-          <w:sz w:val="22"/>
-          <w:szCs w:val="22"/>
-        </w:rPr>
-        <w:t xml:space="preserve">Personal storage if you use </w:t>
-      </w:r>
-      <w:proofErr w:type="spellStart"/>
-      <w:r>
-        <w:rPr>
-          <w:rFonts w:asciiTheme="minorHAnsi" w:hAnsiTheme="minorHAnsi" w:cstheme="minorHAnsi"/>
-          <w:sz w:val="22"/>
-          <w:szCs w:val="22"/>
-        </w:rPr>
-        <w:t>DropBox</w:t>
-      </w:r>
-      <w:proofErr w:type="spellEnd"/>
-      <w:r>
-        <w:rPr>
-          <w:rFonts w:asciiTheme="minorHAnsi" w:hAnsiTheme="minorHAnsi" w:cstheme="minorHAnsi"/>
-          <w:sz w:val="22"/>
-          <w:szCs w:val="22"/>
-        </w:rPr>
-        <w:t xml:space="preserve"> or Google Drive to keep backups of documents or share work with colleagues, </w:t>
-      </w:r>
-      <w:proofErr w:type="gramStart"/>
-      <w:r>
-        <w:rPr>
-          <w:rFonts w:asciiTheme="minorHAnsi" w:hAnsiTheme="minorHAnsi" w:cstheme="minorHAnsi"/>
-          <w:sz w:val="22"/>
-          <w:szCs w:val="22"/>
-        </w:rPr>
-        <w:t>you’re</w:t>
-      </w:r>
-      <w:proofErr w:type="gramEnd"/>
-      <w:r>
-        <w:rPr>
-          <w:rFonts w:asciiTheme="minorHAnsi" w:hAnsiTheme="minorHAnsi" w:cstheme="minorHAnsi"/>
-          <w:sz w:val="22"/>
-          <w:szCs w:val="22"/>
-        </w:rPr>
-        <w:t xml:space="preserve"> using the cloud services.</w:t>
-      </w:r>
-    </w:p>
-    <w:p>
-      <w:pPr>
-        <w:pStyle w:val="NormalWeb"/>
-        <w:spacing w:before="240" w:beforeAutospacing="0" w:after="240" w:afterAutospacing="0"/>
-        <w:rPr>
-          <w:rFonts w:asciiTheme="minorHAnsi" w:hAnsiTheme="minorHAnsi" w:cstheme="minorHAnsi"/>
-          <w:sz w:val="22"/>
-          <w:szCs w:val="22"/>
-        </w:rPr>
-      </w:pPr>
-      <w:r>
-        <w:rPr>
-          <w:rFonts w:asciiTheme="minorHAnsi" w:hAnsiTheme="minorHAnsi" w:cstheme="minorHAnsi"/>
-          <w:sz w:val="22"/>
-          <w:szCs w:val="22"/>
-        </w:rPr>
-        <w:t xml:space="preserve">The cloud is having a major impact in our lives and online behaviours.  For </w:t>
-      </w:r>
-      <w:proofErr w:type="gramStart"/>
-      <w:r>
-        <w:rPr>
-          <w:rFonts w:asciiTheme="minorHAnsi" w:hAnsiTheme="minorHAnsi" w:cstheme="minorHAnsi"/>
-          <w:sz w:val="22"/>
-          <w:szCs w:val="22"/>
-        </w:rPr>
-        <w:t>example</w:t>
-      </w:r>
-      <w:proofErr w:type="gramEnd"/>
-      <w:r>
-        <w:rPr>
-          <w:rFonts w:asciiTheme="minorHAnsi" w:hAnsiTheme="minorHAnsi" w:cstheme="minorHAnsi"/>
-          <w:sz w:val="22"/>
-          <w:szCs w:val="22"/>
-        </w:rPr>
-        <w:t xml:space="preserve"> the cloud is pushing us to adopt every-more substantial internet connections. Cloud computing is also helping us to become more aware of security than ever because </w:t>
-      </w:r>
-      <w:proofErr w:type="gramStart"/>
-      <w:r>
-        <w:rPr>
-          <w:rFonts w:asciiTheme="minorHAnsi" w:hAnsiTheme="minorHAnsi" w:cstheme="minorHAnsi"/>
-          <w:sz w:val="22"/>
-          <w:szCs w:val="22"/>
-        </w:rPr>
-        <w:t>we’re</w:t>
-      </w:r>
-      <w:proofErr w:type="gramEnd"/>
-      <w:r>
-        <w:rPr>
-          <w:rFonts w:asciiTheme="minorHAnsi" w:hAnsiTheme="minorHAnsi" w:cstheme="minorHAnsi"/>
-          <w:sz w:val="22"/>
-          <w:szCs w:val="22"/>
-        </w:rPr>
-        <w:t xml:space="preserve"> putting evermore personal information on there.  Overall, however, the convenience that cloud services represent, and the ability for cloud services to fit with our increasingly mobile and active lifestyles (being able to access any of your cloud services on your phone, for example), makes the cloud an indispensable part of our modern lives.</w:t>
-      </w:r>
-    </w:p>
-    <w:p>
-      <w:pPr>
-        <w:pStyle w:val="NormalWeb"/>
-        <w:spacing w:before="240" w:beforeAutospacing="0" w:after="240" w:afterAutospacing="0"/>
-        <w:rPr>
-          <w:rFonts w:asciiTheme="minorHAnsi" w:hAnsiTheme="minorHAnsi" w:cstheme="minorHAnsi"/>
-          <w:sz w:val="22"/>
-          <w:szCs w:val="22"/>
-        </w:rPr>
-      </w:pPr>
-    </w:p>
-    <w:p>
-      <w:pPr>
-        <w:pStyle w:val="NormalWeb"/>
-        <w:spacing w:before="240" w:beforeAutospacing="0" w:after="240" w:afterAutospacing="0"/>
-        <w:rPr>
-          <w:rFonts w:asciiTheme="minorHAnsi" w:hAnsiTheme="minorHAnsi" w:cstheme="minorHAnsi"/>
-          <w:i/>
-          <w:sz w:val="22"/>
-          <w:szCs w:val="22"/>
-        </w:rPr>
-      </w:pPr>
-      <w:r>
-        <w:rPr>
-          <w:rFonts w:asciiTheme="minorHAnsi" w:hAnsiTheme="minorHAnsi" w:cstheme="minorHAnsi"/>
-          <w:i/>
-          <w:sz w:val="22"/>
-          <w:szCs w:val="22"/>
-        </w:rPr>
-        <w:t>Cybersecurity</w:t>
-      </w:r>
-    </w:p>
-    <w:p>
-      <w:pPr>
-        <w:pStyle w:val="NormalWeb"/>
-        <w:spacing w:before="240" w:beforeAutospacing="0" w:after="240" w:afterAutospacing="0"/>
-        <w:rPr>
-          <w:rFonts w:asciiTheme="minorHAnsi" w:hAnsiTheme="minorHAnsi" w:cstheme="minorHAnsi"/>
-          <w:sz w:val="22"/>
-          <w:szCs w:val="22"/>
-        </w:rPr>
-      </w:pPr>
-      <w:proofErr w:type="gramStart"/>
-      <w:r>
-        <w:rPr>
-          <w:rFonts w:asciiTheme="minorHAnsi" w:hAnsiTheme="minorHAnsi" w:cstheme="minorHAnsi"/>
-          <w:sz w:val="22"/>
-          <w:szCs w:val="22"/>
-        </w:rPr>
-        <w:t>Let’s</w:t>
-      </w:r>
-      <w:proofErr w:type="gramEnd"/>
-      <w:r>
-        <w:rPr>
-          <w:rFonts w:asciiTheme="minorHAnsi" w:hAnsiTheme="minorHAnsi" w:cstheme="minorHAnsi"/>
-          <w:sz w:val="22"/>
-          <w:szCs w:val="22"/>
-        </w:rPr>
-        <w:t xml:space="preserve"> face it; we live in a digital world using social media, emails etc. Identity theft is a hug issues, where hackers steal an individual’s personal information and sell it for profit.  This also puts the personal safety of an individual and his or her family at risk.</w:t>
-      </w:r>
-    </w:p>
-    <w:p>
-      <w:pPr>
-        <w:pStyle w:val="NormalWeb"/>
-        <w:spacing w:before="240" w:beforeAutospacing="0" w:after="240" w:afterAutospacing="0"/>
-        <w:rPr>
-          <w:rFonts w:asciiTheme="minorHAnsi" w:hAnsiTheme="minorHAnsi" w:cstheme="minorHAnsi"/>
-          <w:sz w:val="22"/>
-          <w:szCs w:val="22"/>
-        </w:rPr>
-      </w:pPr>
-      <w:r>
-        <w:rPr>
-          <w:rFonts w:asciiTheme="minorHAnsi" w:hAnsiTheme="minorHAnsi" w:cstheme="minorHAnsi"/>
-          <w:sz w:val="22"/>
-          <w:szCs w:val="22"/>
-        </w:rPr>
-        <w:lastRenderedPageBreak/>
         <w:t>Our work lives, personal lives and finances have all begun gravitating toward the world of internet, mobile computing and electronic media.  Unfortunately, this widespread phenomenon makes us more vulnerable than ever to malicious attacks.</w:t>
       </w:r>
     </w:p>
@@ -5058,6 +5120,7 @@
           <w:sz w:val="22"/>
           <w:szCs w:val="22"/>
         </w:rPr>
+        <w:lastRenderedPageBreak/>
         <w:t xml:space="preserve">Overview </w:t>
       </w:r>
     </w:p>
@@ -5108,16 +5171,7 @@
           <w:sz w:val="22"/>
           <w:szCs w:val="22"/>
         </w:rPr>
-        <w:t xml:space="preserve">We chose this as our project </w:t>
-      </w:r>
-      <w:r>
-        <w:rPr>
-          <w:rFonts w:asciiTheme="minorHAnsi" w:hAnsiTheme="minorHAnsi" w:cstheme="minorHAnsi"/>
-          <w:sz w:val="22"/>
-          <w:szCs w:val="22"/>
-        </w:rPr>
-        <w:lastRenderedPageBreak/>
-        <w:t>due to the current climate people around the world are living in and our recognition of individuals struggling with the isolation associated with COVID-19.</w:t>
+        <w:t>We chose this as our project due to the current climate people around the world are living in and our recognition of individuals struggling with the isolation associated with COVID-19.</w:t>
       </w:r>
     </w:p>
     <w:p>
@@ -5755,6 +5809,7 @@
           <w:sz w:val="22"/>
           <w:szCs w:val="22"/>
         </w:rPr>
+        <w:lastRenderedPageBreak/>
         <w:t xml:space="preserve">Skills in data engineering </w:t>
       </w:r>
     </w:p>
@@ -5849,7 +5904,6 @@
           <w:sz w:val="22"/>
           <w:szCs w:val="22"/>
         </w:rPr>
-        <w:lastRenderedPageBreak/>
         <w:t xml:space="preserve">A successful outcome will be an app that helps those living in the current COVID-19 climate have a less isolated, less traumatic and information enriched experience. The success of the app will also see less people struggling with mental illness that originally predicted when we eventually get though the COVID-19 pandemic. </w:t>
       </w:r>
     </w:p>
@@ -6990,7 +7044,7 @@
     <w:lsdException w:name="Table Web 2" w:semiHidden="1" w:unhideWhenUsed="1"/>
     <w:lsdException w:name="Table Web 3" w:semiHidden="1" w:unhideWhenUsed="1"/>
     <w:lsdException w:name="Balloon Text" w:semiHidden="1" w:unhideWhenUsed="1"/>
-    <w:lsdException w:name="Table Grid" w:semiHidden="1" w:uiPriority="39" w:unhideWhenUsed="1"/>
+    <w:lsdException w:name="Table Grid" w:uiPriority="39"/>
     <w:lsdException w:name="Table Theme" w:semiHidden="1" w:unhideWhenUsed="1"/>
     <w:lsdException w:name="Placeholder Text" w:semiHidden="1"/>
     <w:lsdException w:name="No Spacing" w:uiPriority="1" w:qFormat="1"/>

</xml_diff>